<commit_message>
tabla decorada en la higuiene y gasto calorico
</commit_message>
<xml_diff>
--- a/proyecto/fase03/GA6-230101507-AA2-EV01 infografía–Plan_de_higiene_y_gasto_calorico.docx
+++ b/proyecto/fase03/GA6-230101507-AA2-EV01 infografía–Plan_de_higiene_y_gasto_calorico.docx
@@ -59,163 +59,175 @@
           <w:b/>
           <w:bCs/>
         </w:rPr>
-        <w:t xml:space="preserve">Presentado por </w:t>
-      </w:r>
+        <w:t xml:space="preserve">Presentado </w:t>
+      </w:r>
+      <w:proofErr w:type="gramStart"/>
       <w:r>
         <w:rPr>
           <w:rFonts w:ascii="Times New Roman" w:hAnsi="Times New Roman" w:cs="Times New Roman"/>
           <w:b/>
           <w:bCs/>
         </w:rPr>
+        <w:t>por :</w:t>
+      </w:r>
+      <w:proofErr w:type="gramEnd"/>
+    </w:p>
+    <w:p>
+      <w:pPr>
+        <w:pStyle w:val="Default"/>
+        <w:jc w:val="center"/>
+        <w:rPr>
+          <w:rFonts w:ascii="Times New Roman" w:hAnsi="Times New Roman" w:cs="Times New Roman"/>
+          <w:b/>
+          <w:bCs/>
+        </w:rPr>
+      </w:pPr>
+    </w:p>
+    <w:p>
+      <w:pPr>
+        <w:pStyle w:val="Default"/>
+        <w:jc w:val="center"/>
+        <w:rPr>
+          <w:rFonts w:ascii="Times New Roman" w:hAnsi="Times New Roman" w:cs="Times New Roman"/>
+          <w:b/>
+          <w:bCs/>
+        </w:rPr>
+      </w:pPr>
+      <w:r>
+        <w:rPr>
+          <w:rFonts w:ascii="Times New Roman" w:hAnsi="Times New Roman" w:cs="Times New Roman"/>
+          <w:b/>
+          <w:bCs/>
+        </w:rPr>
+        <w:t>Rodney Zapata Palacio</w:t>
+      </w:r>
+    </w:p>
+    <w:p>
+      <w:pPr>
+        <w:pStyle w:val="Default"/>
+        <w:jc w:val="center"/>
+        <w:rPr>
+          <w:rFonts w:ascii="Times New Roman" w:hAnsi="Times New Roman" w:cs="Times New Roman"/>
+          <w:b/>
+          <w:bCs/>
+        </w:rPr>
+      </w:pPr>
+    </w:p>
+    <w:p>
+      <w:pPr>
+        <w:pStyle w:val="Default"/>
+        <w:jc w:val="center"/>
+        <w:rPr>
+          <w:rFonts w:ascii="Times New Roman" w:hAnsi="Times New Roman" w:cs="Times New Roman"/>
+          <w:b/>
+          <w:bCs/>
+        </w:rPr>
+      </w:pPr>
+    </w:p>
+    <w:p>
+      <w:pPr>
+        <w:pStyle w:val="Default"/>
+        <w:jc w:val="center"/>
+        <w:rPr>
+          <w:rFonts w:ascii="Times New Roman" w:hAnsi="Times New Roman" w:cs="Times New Roman"/>
+          <w:b/>
+          <w:bCs/>
+        </w:rPr>
+      </w:pPr>
+    </w:p>
+    <w:p>
+      <w:pPr>
+        <w:pStyle w:val="Default"/>
+        <w:jc w:val="center"/>
+        <w:rPr>
+          <w:rFonts w:ascii="Times New Roman" w:hAnsi="Times New Roman" w:cs="Times New Roman"/>
+          <w:b/>
+          <w:bCs/>
+        </w:rPr>
+      </w:pPr>
+    </w:p>
+    <w:p>
+      <w:pPr>
+        <w:pStyle w:val="Default"/>
+        <w:jc w:val="center"/>
+        <w:rPr>
+          <w:rFonts w:ascii="Times New Roman" w:hAnsi="Times New Roman" w:cs="Times New Roman"/>
+          <w:b/>
+          <w:bCs/>
+        </w:rPr>
+      </w:pPr>
+    </w:p>
+    <w:p>
+      <w:pPr>
+        <w:pStyle w:val="Default"/>
+        <w:jc w:val="center"/>
+        <w:rPr>
+          <w:rFonts w:ascii="Times New Roman" w:hAnsi="Times New Roman" w:cs="Times New Roman"/>
+          <w:b/>
+          <w:bCs/>
+        </w:rPr>
+      </w:pPr>
+    </w:p>
+    <w:p>
+      <w:pPr>
+        <w:pStyle w:val="Default"/>
+        <w:jc w:val="center"/>
+        <w:rPr>
+          <w:rFonts w:ascii="Times New Roman" w:hAnsi="Times New Roman" w:cs="Times New Roman"/>
+          <w:b/>
+          <w:bCs/>
+        </w:rPr>
+      </w:pPr>
+      <w:r>
+        <w:rPr>
+          <w:rFonts w:ascii="Times New Roman" w:hAnsi="Times New Roman" w:cs="Times New Roman"/>
+          <w:b/>
+          <w:bCs/>
+        </w:rPr>
+        <w:t>Presentado a</w:t>
+      </w:r>
+      <w:r>
+        <w:rPr>
+          <w:rFonts w:ascii="Times New Roman" w:hAnsi="Times New Roman" w:cs="Times New Roman"/>
+          <w:b/>
+          <w:bCs/>
+        </w:rPr>
+        <w:t>l</w:t>
+      </w:r>
+      <w:r>
+        <w:rPr>
+          <w:rFonts w:ascii="Times New Roman" w:hAnsi="Times New Roman" w:cs="Times New Roman"/>
+          <w:b/>
+          <w:bCs/>
+        </w:rPr>
+        <w:t xml:space="preserve"> </w:t>
+      </w:r>
+      <w:proofErr w:type="gramStart"/>
+      <w:r>
+        <w:rPr>
+          <w:rFonts w:ascii="Times New Roman" w:hAnsi="Times New Roman" w:cs="Times New Roman"/>
+          <w:b/>
+          <w:bCs/>
+        </w:rPr>
+        <w:t>instructor</w:t>
+      </w:r>
+      <w:r>
+        <w:rPr>
+          <w:rFonts w:ascii="Times New Roman" w:hAnsi="Times New Roman" w:cs="Times New Roman"/>
+          <w:b/>
+          <w:bCs/>
+        </w:rPr>
+        <w:t xml:space="preserve"> </w:t>
+      </w:r>
+      <w:r>
+        <w:rPr>
+          <w:rFonts w:ascii="Times New Roman" w:hAnsi="Times New Roman" w:cs="Times New Roman"/>
+          <w:b/>
+          <w:bCs/>
+        </w:rPr>
         <w:t>:</w:t>
       </w:r>
-    </w:p>
-    <w:p>
-      <w:pPr>
-        <w:pStyle w:val="Default"/>
-        <w:jc w:val="center"/>
-        <w:rPr>
-          <w:rFonts w:ascii="Times New Roman" w:hAnsi="Times New Roman" w:cs="Times New Roman"/>
-          <w:b/>
-          <w:bCs/>
-        </w:rPr>
-      </w:pPr>
-    </w:p>
-    <w:p>
-      <w:pPr>
-        <w:pStyle w:val="Default"/>
-        <w:jc w:val="center"/>
-        <w:rPr>
-          <w:rFonts w:ascii="Times New Roman" w:hAnsi="Times New Roman" w:cs="Times New Roman"/>
-          <w:b/>
-          <w:bCs/>
-        </w:rPr>
-      </w:pPr>
-      <w:r>
-        <w:rPr>
-          <w:rFonts w:ascii="Times New Roman" w:hAnsi="Times New Roman" w:cs="Times New Roman"/>
-          <w:b/>
-          <w:bCs/>
-        </w:rPr>
-        <w:t>Rodney Zapata Palacio</w:t>
-      </w:r>
-    </w:p>
-    <w:p>
-      <w:pPr>
-        <w:pStyle w:val="Default"/>
-        <w:jc w:val="center"/>
-        <w:rPr>
-          <w:rFonts w:ascii="Times New Roman" w:hAnsi="Times New Roman" w:cs="Times New Roman"/>
-          <w:b/>
-          <w:bCs/>
-        </w:rPr>
-      </w:pPr>
-    </w:p>
-    <w:p>
-      <w:pPr>
-        <w:pStyle w:val="Default"/>
-        <w:jc w:val="center"/>
-        <w:rPr>
-          <w:rFonts w:ascii="Times New Roman" w:hAnsi="Times New Roman" w:cs="Times New Roman"/>
-          <w:b/>
-          <w:bCs/>
-        </w:rPr>
-      </w:pPr>
-    </w:p>
-    <w:p>
-      <w:pPr>
-        <w:pStyle w:val="Default"/>
-        <w:jc w:val="center"/>
-        <w:rPr>
-          <w:rFonts w:ascii="Times New Roman" w:hAnsi="Times New Roman" w:cs="Times New Roman"/>
-          <w:b/>
-          <w:bCs/>
-        </w:rPr>
-      </w:pPr>
-    </w:p>
-    <w:p>
-      <w:pPr>
-        <w:pStyle w:val="Default"/>
-        <w:jc w:val="center"/>
-        <w:rPr>
-          <w:rFonts w:ascii="Times New Roman" w:hAnsi="Times New Roman" w:cs="Times New Roman"/>
-          <w:b/>
-          <w:bCs/>
-        </w:rPr>
-      </w:pPr>
-    </w:p>
-    <w:p>
-      <w:pPr>
-        <w:pStyle w:val="Default"/>
-        <w:jc w:val="center"/>
-        <w:rPr>
-          <w:rFonts w:ascii="Times New Roman" w:hAnsi="Times New Roman" w:cs="Times New Roman"/>
-          <w:b/>
-          <w:bCs/>
-        </w:rPr>
-      </w:pPr>
-    </w:p>
-    <w:p>
-      <w:pPr>
-        <w:pStyle w:val="Default"/>
-        <w:jc w:val="center"/>
-        <w:rPr>
-          <w:rFonts w:ascii="Times New Roman" w:hAnsi="Times New Roman" w:cs="Times New Roman"/>
-          <w:b/>
-          <w:bCs/>
-        </w:rPr>
-      </w:pPr>
-    </w:p>
-    <w:p>
-      <w:pPr>
-        <w:pStyle w:val="Default"/>
-        <w:jc w:val="center"/>
-        <w:rPr>
-          <w:rFonts w:ascii="Times New Roman" w:hAnsi="Times New Roman" w:cs="Times New Roman"/>
-          <w:b/>
-          <w:bCs/>
-        </w:rPr>
-      </w:pPr>
-      <w:r>
-        <w:rPr>
-          <w:rFonts w:ascii="Times New Roman" w:hAnsi="Times New Roman" w:cs="Times New Roman"/>
-          <w:b/>
-          <w:bCs/>
-        </w:rPr>
-        <w:t>Presentado a</w:t>
-      </w:r>
-      <w:r>
-        <w:rPr>
-          <w:rFonts w:ascii="Times New Roman" w:hAnsi="Times New Roman" w:cs="Times New Roman"/>
-          <w:b/>
-          <w:bCs/>
-        </w:rPr>
-        <w:t>l</w:t>
-      </w:r>
-      <w:r>
-        <w:rPr>
-          <w:rFonts w:ascii="Times New Roman" w:hAnsi="Times New Roman" w:cs="Times New Roman"/>
-          <w:b/>
-          <w:bCs/>
-        </w:rPr>
-        <w:t xml:space="preserve"> instructor</w:t>
-      </w:r>
-      <w:r>
-        <w:rPr>
-          <w:rFonts w:ascii="Times New Roman" w:hAnsi="Times New Roman" w:cs="Times New Roman"/>
-          <w:b/>
-          <w:bCs/>
-        </w:rPr>
-        <w:t xml:space="preserve"> </w:t>
-      </w:r>
-      <w:r>
-        <w:rPr>
-          <w:rFonts w:ascii="Times New Roman" w:hAnsi="Times New Roman" w:cs="Times New Roman"/>
-          <w:b/>
-          <w:bCs/>
-        </w:rPr>
-        <w:t>:</w:t>
-      </w:r>
+      <w:proofErr w:type="gramEnd"/>
     </w:p>
     <w:p>
       <w:pPr>
@@ -459,7 +471,25 @@
           <w:b/>
           <w:bCs/>
         </w:rPr>
-        <w:t>10 de Diciembre del 2023</w:t>
+        <w:t xml:space="preserve">10 de </w:t>
+      </w:r>
+      <w:proofErr w:type="gramStart"/>
+      <w:r>
+        <w:rPr>
+          <w:rFonts w:ascii="Times New Roman" w:hAnsi="Times New Roman" w:cs="Times New Roman"/>
+          <w:b/>
+          <w:bCs/>
+        </w:rPr>
+        <w:t>Diciembre</w:t>
+      </w:r>
+      <w:proofErr w:type="gramEnd"/>
+      <w:r>
+        <w:rPr>
+          <w:rFonts w:ascii="Times New Roman" w:hAnsi="Times New Roman" w:cs="Times New Roman"/>
+          <w:b/>
+          <w:bCs/>
+        </w:rPr>
+        <w:t xml:space="preserve"> del 2023</w:t>
       </w:r>
     </w:p>
     <w:p>
@@ -674,6 +704,26 @@
     </w:p>
     <w:p>
       <w:pPr>
+        <w:pStyle w:val="NormalWeb"/>
+        <w:pBdr>
+          <w:top w:val="single" w:sz="2" w:space="0" w:color="D9D9E3"/>
+          <w:left w:val="single" w:sz="2" w:space="0" w:color="D9D9E3"/>
+          <w:bottom w:val="single" w:sz="2" w:space="0" w:color="D9D9E3"/>
+          <w:right w:val="single" w:sz="2" w:space="0" w:color="D9D9E3"/>
+        </w:pBdr>
+        <w:spacing w:before="0" w:beforeAutospacing="0" w:after="300" w:afterAutospacing="0"/>
+        <w:ind w:left="720"/>
+        <w:rPr>
+          <w:rFonts w:ascii="Arial" w:eastAsiaTheme="minorHAnsi" w:hAnsi="Arial" w:cs="Arial"/>
+          <w:color w:val="000000"/>
+          <w:sz w:val="23"/>
+          <w:szCs w:val="23"/>
+          <w:lang w:eastAsia="en-US"/>
+        </w:rPr>
+      </w:pPr>
+    </w:p>
+    <w:p>
+      <w:pPr>
         <w:pStyle w:val="Default"/>
         <w:numPr>
           <w:ilvl w:val="0"/>
@@ -980,14 +1030,8 @@
     </w:p>
     <w:tbl>
       <w:tblPr>
+        <w:tblStyle w:val="Tablaconcuadrcula5oscura-nfasis6"/>
         <w:tblW w:w="0" w:type="auto"/>
-        <w:tblInd w:w="-168" w:type="dxa"/>
-        <w:tblBorders>
-          <w:top w:val="none" w:sz="6" w:space="0" w:color="auto"/>
-          <w:left w:val="none" w:sz="6" w:space="0" w:color="auto"/>
-          <w:bottom w:val="none" w:sz="6" w:space="0" w:color="auto"/>
-          <w:right w:val="none" w:sz="6" w:space="0" w:color="auto"/>
-        </w:tblBorders>
         <w:tblLayout w:type="fixed"/>
         <w:tblLook w:val="0000" w:firstRow="0" w:lastRow="0" w:firstColumn="0" w:lastColumn="0" w:noHBand="0" w:noVBand="0"/>
       </w:tblPr>
@@ -998,24 +1042,15 @@
         <w:gridCol w:w="254"/>
       </w:tblGrid>
       <w:tr>
-        <w:tblPrEx>
-          <w:tblCellMar>
-            <w:top w:w="0" w:type="dxa"/>
-            <w:bottom w:w="0" w:type="dxa"/>
-          </w:tblCellMar>
-        </w:tblPrEx>
         <w:trPr>
+          <w:cnfStyle w:val="000000100000" w:firstRow="0" w:lastRow="0" w:firstColumn="0" w:lastColumn="0" w:oddVBand="0" w:evenVBand="0" w:oddHBand="1" w:evenHBand="0" w:firstRowFirstColumn="0" w:firstRowLastColumn="0" w:lastRowFirstColumn="0" w:lastRowLastColumn="0"/>
           <w:trHeight w:val="112"/>
         </w:trPr>
         <w:tc>
           <w:tcPr>
+            <w:cnfStyle w:val="000010000000" w:firstRow="0" w:lastRow="0" w:firstColumn="0" w:lastColumn="0" w:oddVBand="1" w:evenVBand="0" w:oddHBand="0" w:evenHBand="0" w:firstRowFirstColumn="0" w:firstRowLastColumn="0" w:lastRowFirstColumn="0" w:lastRowLastColumn="0"/>
             <w:tcW w:w="7338" w:type="dxa"/>
             <w:gridSpan w:val="3"/>
-            <w:tcBorders>
-              <w:top w:val="none" w:sz="6" w:space="0" w:color="auto"/>
-              <w:bottom w:val="none" w:sz="6" w:space="0" w:color="auto"/>
-              <w:right w:val="none" w:sz="6" w:space="0" w:color="auto"/>
-            </w:tcBorders>
           </w:tcPr>
           <w:p>
             <w:pPr>
@@ -1039,15 +1074,11 @@
         <w:tc>
           <w:tcPr>
             <w:tcW w:w="254" w:type="dxa"/>
-            <w:tcBorders>
-              <w:top w:val="none" w:sz="6" w:space="0" w:color="auto"/>
-              <w:left w:val="none" w:sz="6" w:space="0" w:color="auto"/>
-              <w:bottom w:val="none" w:sz="6" w:space="0" w:color="auto"/>
-            </w:tcBorders>
           </w:tcPr>
           <w:p>
             <w:pPr>
               <w:pStyle w:val="Default"/>
+              <w:cnfStyle w:val="000000100000" w:firstRow="0" w:lastRow="0" w:firstColumn="0" w:lastColumn="0" w:oddVBand="0" w:evenVBand="0" w:oddHBand="1" w:evenHBand="0" w:firstRowFirstColumn="0" w:firstRowLastColumn="0" w:lastRowFirstColumn="0" w:lastRowLastColumn="0"/>
               <w:rPr>
                 <w:sz w:val="23"/>
                 <w:szCs w:val="23"/>
@@ -1057,23 +1088,13 @@
         </w:tc>
       </w:tr>
       <w:tr>
-        <w:tblPrEx>
-          <w:tblCellMar>
-            <w:top w:w="0" w:type="dxa"/>
-            <w:bottom w:w="0" w:type="dxa"/>
-          </w:tblCellMar>
-        </w:tblPrEx>
         <w:trPr>
           <w:trHeight w:val="112"/>
         </w:trPr>
         <w:tc>
           <w:tcPr>
+            <w:cnfStyle w:val="000010000000" w:firstRow="0" w:lastRow="0" w:firstColumn="0" w:lastColumn="0" w:oddVBand="1" w:evenVBand="0" w:oddHBand="0" w:evenHBand="0" w:firstRowFirstColumn="0" w:firstRowLastColumn="0" w:lastRowFirstColumn="0" w:lastRowLastColumn="0"/>
             <w:tcW w:w="2530" w:type="dxa"/>
-            <w:tcBorders>
-              <w:top w:val="none" w:sz="6" w:space="0" w:color="auto"/>
-              <w:bottom w:val="none" w:sz="6" w:space="0" w:color="auto"/>
-              <w:right w:val="none" w:sz="6" w:space="0" w:color="auto"/>
-            </w:tcBorders>
           </w:tcPr>
           <w:p>
             <w:pPr>
@@ -1090,16 +1111,11 @@
         <w:tc>
           <w:tcPr>
             <w:tcW w:w="2530" w:type="dxa"/>
-            <w:tcBorders>
-              <w:top w:val="none" w:sz="6" w:space="0" w:color="auto"/>
-              <w:left w:val="none" w:sz="6" w:space="0" w:color="auto"/>
-              <w:bottom w:val="none" w:sz="6" w:space="0" w:color="auto"/>
-              <w:right w:val="none" w:sz="6" w:space="0" w:color="auto"/>
-            </w:tcBorders>
           </w:tcPr>
           <w:p>
             <w:pPr>
               <w:pStyle w:val="Default"/>
+              <w:cnfStyle w:val="000000000000" w:firstRow="0" w:lastRow="0" w:firstColumn="0" w:lastColumn="0" w:oddVBand="0" w:evenVBand="0" w:oddHBand="0" w:evenHBand="0" w:firstRowFirstColumn="0" w:firstRowLastColumn="0" w:lastRowFirstColumn="0" w:lastRowLastColumn="0"/>
               <w:rPr>
                 <w:b/>
                 <w:bCs/>
@@ -1120,13 +1136,9 @@
         </w:tc>
         <w:tc>
           <w:tcPr>
+            <w:cnfStyle w:val="000010000000" w:firstRow="0" w:lastRow="0" w:firstColumn="0" w:lastColumn="0" w:oddVBand="1" w:evenVBand="0" w:oddHBand="0" w:evenHBand="0" w:firstRowFirstColumn="0" w:firstRowLastColumn="0" w:lastRowFirstColumn="0" w:lastRowLastColumn="0"/>
             <w:tcW w:w="2532" w:type="dxa"/>
             <w:gridSpan w:val="2"/>
-            <w:tcBorders>
-              <w:top w:val="none" w:sz="6" w:space="0" w:color="auto"/>
-              <w:left w:val="none" w:sz="6" w:space="0" w:color="auto"/>
-              <w:bottom w:val="none" w:sz="6" w:space="0" w:color="auto"/>
-            </w:tcBorders>
           </w:tcPr>
           <w:p>
             <w:pPr>
@@ -1151,23 +1163,14 @@
         </w:tc>
       </w:tr>
       <w:tr>
-        <w:tblPrEx>
-          <w:tblCellMar>
-            <w:top w:w="0" w:type="dxa"/>
-            <w:bottom w:w="0" w:type="dxa"/>
-          </w:tblCellMar>
-        </w:tblPrEx>
         <w:trPr>
+          <w:cnfStyle w:val="000000100000" w:firstRow="0" w:lastRow="0" w:firstColumn="0" w:lastColumn="0" w:oddVBand="0" w:evenVBand="0" w:oddHBand="1" w:evenHBand="0" w:firstRowFirstColumn="0" w:firstRowLastColumn="0" w:lastRowFirstColumn="0" w:lastRowLastColumn="0"/>
           <w:trHeight w:val="112"/>
         </w:trPr>
         <w:tc>
           <w:tcPr>
+            <w:cnfStyle w:val="000010000000" w:firstRow="0" w:lastRow="0" w:firstColumn="0" w:lastColumn="0" w:oddVBand="1" w:evenVBand="0" w:oddHBand="0" w:evenHBand="0" w:firstRowFirstColumn="0" w:firstRowLastColumn="0" w:lastRowFirstColumn="0" w:lastRowLastColumn="0"/>
             <w:tcW w:w="2530" w:type="dxa"/>
-            <w:tcBorders>
-              <w:top w:val="none" w:sz="6" w:space="0" w:color="auto"/>
-              <w:bottom w:val="none" w:sz="6" w:space="0" w:color="auto"/>
-              <w:right w:val="none" w:sz="6" w:space="0" w:color="auto"/>
-            </w:tcBorders>
           </w:tcPr>
           <w:p>
             <w:pPr>
@@ -1191,16 +1194,11 @@
         <w:tc>
           <w:tcPr>
             <w:tcW w:w="2530" w:type="dxa"/>
-            <w:tcBorders>
-              <w:top w:val="none" w:sz="6" w:space="0" w:color="auto"/>
-              <w:left w:val="none" w:sz="6" w:space="0" w:color="auto"/>
-              <w:bottom w:val="none" w:sz="6" w:space="0" w:color="auto"/>
-              <w:right w:val="none" w:sz="6" w:space="0" w:color="auto"/>
-            </w:tcBorders>
           </w:tcPr>
           <w:p>
             <w:pPr>
               <w:pStyle w:val="Default"/>
+              <w:cnfStyle w:val="000000100000" w:firstRow="0" w:lastRow="0" w:firstColumn="0" w:lastColumn="0" w:oddVBand="0" w:evenVBand="0" w:oddHBand="1" w:evenHBand="0" w:firstRowFirstColumn="0" w:firstRowLastColumn="0" w:lastRowFirstColumn="0" w:lastRowLastColumn="0"/>
               <w:rPr>
                 <w:sz w:val="23"/>
                 <w:szCs w:val="23"/>
@@ -1219,13 +1217,9 @@
         </w:tc>
         <w:tc>
           <w:tcPr>
+            <w:cnfStyle w:val="000010000000" w:firstRow="0" w:lastRow="0" w:firstColumn="0" w:lastColumn="0" w:oddVBand="1" w:evenVBand="0" w:oddHBand="0" w:evenHBand="0" w:firstRowFirstColumn="0" w:firstRowLastColumn="0" w:lastRowFirstColumn="0" w:lastRowLastColumn="0"/>
             <w:tcW w:w="2532" w:type="dxa"/>
             <w:gridSpan w:val="2"/>
-            <w:tcBorders>
-              <w:top w:val="none" w:sz="6" w:space="0" w:color="auto"/>
-              <w:left w:val="none" w:sz="6" w:space="0" w:color="auto"/>
-              <w:bottom w:val="none" w:sz="6" w:space="0" w:color="auto"/>
-            </w:tcBorders>
           </w:tcPr>
           <w:p>
             <w:pPr>
@@ -1248,23 +1242,13 @@
         </w:tc>
       </w:tr>
       <w:tr>
-        <w:tblPrEx>
-          <w:tblCellMar>
-            <w:top w:w="0" w:type="dxa"/>
-            <w:bottom w:w="0" w:type="dxa"/>
-          </w:tblCellMar>
-        </w:tblPrEx>
         <w:trPr>
           <w:trHeight w:val="112"/>
         </w:trPr>
         <w:tc>
           <w:tcPr>
+            <w:cnfStyle w:val="000010000000" w:firstRow="0" w:lastRow="0" w:firstColumn="0" w:lastColumn="0" w:oddVBand="1" w:evenVBand="0" w:oddHBand="0" w:evenHBand="0" w:firstRowFirstColumn="0" w:firstRowLastColumn="0" w:lastRowFirstColumn="0" w:lastRowLastColumn="0"/>
             <w:tcW w:w="2530" w:type="dxa"/>
-            <w:tcBorders>
-              <w:top w:val="none" w:sz="6" w:space="0" w:color="auto"/>
-              <w:bottom w:val="none" w:sz="6" w:space="0" w:color="auto"/>
-              <w:right w:val="none" w:sz="6" w:space="0" w:color="auto"/>
-            </w:tcBorders>
           </w:tcPr>
           <w:p>
             <w:pPr>
@@ -1286,16 +1270,11 @@
         <w:tc>
           <w:tcPr>
             <w:tcW w:w="2530" w:type="dxa"/>
-            <w:tcBorders>
-              <w:top w:val="none" w:sz="6" w:space="0" w:color="auto"/>
-              <w:left w:val="none" w:sz="6" w:space="0" w:color="auto"/>
-              <w:bottom w:val="none" w:sz="6" w:space="0" w:color="auto"/>
-              <w:right w:val="none" w:sz="6" w:space="0" w:color="auto"/>
-            </w:tcBorders>
           </w:tcPr>
           <w:p>
             <w:pPr>
               <w:pStyle w:val="Default"/>
+              <w:cnfStyle w:val="000000000000" w:firstRow="0" w:lastRow="0" w:firstColumn="0" w:lastColumn="0" w:oddVBand="0" w:evenVBand="0" w:oddHBand="0" w:evenHBand="0" w:firstRowFirstColumn="0" w:firstRowLastColumn="0" w:lastRowFirstColumn="0" w:lastRowLastColumn="0"/>
               <w:rPr>
                 <w:sz w:val="23"/>
                 <w:szCs w:val="23"/>
@@ -1312,13 +1291,9 @@
         </w:tc>
         <w:tc>
           <w:tcPr>
+            <w:cnfStyle w:val="000010000000" w:firstRow="0" w:lastRow="0" w:firstColumn="0" w:lastColumn="0" w:oddVBand="1" w:evenVBand="0" w:oddHBand="0" w:evenHBand="0" w:firstRowFirstColumn="0" w:firstRowLastColumn="0" w:lastRowFirstColumn="0" w:lastRowLastColumn="0"/>
             <w:tcW w:w="2532" w:type="dxa"/>
             <w:gridSpan w:val="2"/>
-            <w:tcBorders>
-              <w:top w:val="none" w:sz="6" w:space="0" w:color="auto"/>
-              <w:left w:val="none" w:sz="6" w:space="0" w:color="auto"/>
-              <w:bottom w:val="none" w:sz="6" w:space="0" w:color="auto"/>
-            </w:tcBorders>
           </w:tcPr>
           <w:p>
             <w:pPr>
@@ -1339,23 +1314,14 @@
         </w:tc>
       </w:tr>
       <w:tr>
-        <w:tblPrEx>
-          <w:tblCellMar>
-            <w:top w:w="0" w:type="dxa"/>
-            <w:bottom w:w="0" w:type="dxa"/>
-          </w:tblCellMar>
-        </w:tblPrEx>
         <w:trPr>
+          <w:cnfStyle w:val="000000100000" w:firstRow="0" w:lastRow="0" w:firstColumn="0" w:lastColumn="0" w:oddVBand="0" w:evenVBand="0" w:oddHBand="1" w:evenHBand="0" w:firstRowFirstColumn="0" w:firstRowLastColumn="0" w:lastRowFirstColumn="0" w:lastRowLastColumn="0"/>
           <w:trHeight w:val="112"/>
         </w:trPr>
         <w:tc>
           <w:tcPr>
+            <w:cnfStyle w:val="000010000000" w:firstRow="0" w:lastRow="0" w:firstColumn="0" w:lastColumn="0" w:oddVBand="1" w:evenVBand="0" w:oddHBand="0" w:evenHBand="0" w:firstRowFirstColumn="0" w:firstRowLastColumn="0" w:lastRowFirstColumn="0" w:lastRowLastColumn="0"/>
             <w:tcW w:w="2530" w:type="dxa"/>
-            <w:tcBorders>
-              <w:top w:val="none" w:sz="6" w:space="0" w:color="auto"/>
-              <w:bottom w:val="none" w:sz="6" w:space="0" w:color="auto"/>
-              <w:right w:val="none" w:sz="6" w:space="0" w:color="auto"/>
-            </w:tcBorders>
           </w:tcPr>
           <w:p>
             <w:pPr>
@@ -1377,16 +1343,11 @@
         <w:tc>
           <w:tcPr>
             <w:tcW w:w="2530" w:type="dxa"/>
-            <w:tcBorders>
-              <w:top w:val="none" w:sz="6" w:space="0" w:color="auto"/>
-              <w:left w:val="none" w:sz="6" w:space="0" w:color="auto"/>
-              <w:bottom w:val="none" w:sz="6" w:space="0" w:color="auto"/>
-              <w:right w:val="none" w:sz="6" w:space="0" w:color="auto"/>
-            </w:tcBorders>
           </w:tcPr>
           <w:p>
             <w:pPr>
               <w:pStyle w:val="Default"/>
+              <w:cnfStyle w:val="000000100000" w:firstRow="0" w:lastRow="0" w:firstColumn="0" w:lastColumn="0" w:oddVBand="0" w:evenVBand="0" w:oddHBand="1" w:evenHBand="0" w:firstRowFirstColumn="0" w:firstRowLastColumn="0" w:lastRowFirstColumn="0" w:lastRowLastColumn="0"/>
               <w:rPr>
                 <w:sz w:val="23"/>
                 <w:szCs w:val="23"/>
@@ -1403,13 +1364,9 @@
         </w:tc>
         <w:tc>
           <w:tcPr>
+            <w:cnfStyle w:val="000010000000" w:firstRow="0" w:lastRow="0" w:firstColumn="0" w:lastColumn="0" w:oddVBand="1" w:evenVBand="0" w:oddHBand="0" w:evenHBand="0" w:firstRowFirstColumn="0" w:firstRowLastColumn="0" w:lastRowFirstColumn="0" w:lastRowLastColumn="0"/>
             <w:tcW w:w="2532" w:type="dxa"/>
             <w:gridSpan w:val="2"/>
-            <w:tcBorders>
-              <w:top w:val="none" w:sz="6" w:space="0" w:color="auto"/>
-              <w:left w:val="none" w:sz="6" w:space="0" w:color="auto"/>
-              <w:bottom w:val="none" w:sz="6" w:space="0" w:color="auto"/>
-            </w:tcBorders>
           </w:tcPr>
           <w:p>
             <w:pPr>
@@ -1430,23 +1387,13 @@
         </w:tc>
       </w:tr>
       <w:tr>
-        <w:tblPrEx>
-          <w:tblCellMar>
-            <w:top w:w="0" w:type="dxa"/>
-            <w:bottom w:w="0" w:type="dxa"/>
-          </w:tblCellMar>
-        </w:tblPrEx>
         <w:trPr>
           <w:trHeight w:val="112"/>
         </w:trPr>
         <w:tc>
           <w:tcPr>
+            <w:cnfStyle w:val="000010000000" w:firstRow="0" w:lastRow="0" w:firstColumn="0" w:lastColumn="0" w:oddVBand="1" w:evenVBand="0" w:oddHBand="0" w:evenHBand="0" w:firstRowFirstColumn="0" w:firstRowLastColumn="0" w:lastRowFirstColumn="0" w:lastRowLastColumn="0"/>
             <w:tcW w:w="2530" w:type="dxa"/>
-            <w:tcBorders>
-              <w:top w:val="none" w:sz="6" w:space="0" w:color="auto"/>
-              <w:bottom w:val="none" w:sz="6" w:space="0" w:color="auto"/>
-              <w:right w:val="none" w:sz="6" w:space="0" w:color="auto"/>
-            </w:tcBorders>
           </w:tcPr>
           <w:p>
             <w:pPr>
@@ -1468,16 +1415,11 @@
         <w:tc>
           <w:tcPr>
             <w:tcW w:w="2530" w:type="dxa"/>
-            <w:tcBorders>
-              <w:top w:val="none" w:sz="6" w:space="0" w:color="auto"/>
-              <w:left w:val="none" w:sz="6" w:space="0" w:color="auto"/>
-              <w:bottom w:val="none" w:sz="6" w:space="0" w:color="auto"/>
-              <w:right w:val="none" w:sz="6" w:space="0" w:color="auto"/>
-            </w:tcBorders>
           </w:tcPr>
           <w:p>
             <w:pPr>
               <w:pStyle w:val="Default"/>
+              <w:cnfStyle w:val="000000000000" w:firstRow="0" w:lastRow="0" w:firstColumn="0" w:lastColumn="0" w:oddVBand="0" w:evenVBand="0" w:oddHBand="0" w:evenHBand="0" w:firstRowFirstColumn="0" w:firstRowLastColumn="0" w:lastRowFirstColumn="0" w:lastRowLastColumn="0"/>
               <w:rPr>
                 <w:sz w:val="23"/>
                 <w:szCs w:val="23"/>
@@ -1494,13 +1436,9 @@
         </w:tc>
         <w:tc>
           <w:tcPr>
+            <w:cnfStyle w:val="000010000000" w:firstRow="0" w:lastRow="0" w:firstColumn="0" w:lastColumn="0" w:oddVBand="1" w:evenVBand="0" w:oddHBand="0" w:evenHBand="0" w:firstRowFirstColumn="0" w:firstRowLastColumn="0" w:lastRowFirstColumn="0" w:lastRowLastColumn="0"/>
             <w:tcW w:w="2532" w:type="dxa"/>
             <w:gridSpan w:val="2"/>
-            <w:tcBorders>
-              <w:top w:val="none" w:sz="6" w:space="0" w:color="auto"/>
-              <w:left w:val="none" w:sz="6" w:space="0" w:color="auto"/>
-              <w:bottom w:val="none" w:sz="6" w:space="0" w:color="auto"/>
-            </w:tcBorders>
           </w:tcPr>
           <w:p>
             <w:pPr>
@@ -1521,23 +1459,14 @@
         </w:tc>
       </w:tr>
       <w:tr>
-        <w:tblPrEx>
-          <w:tblCellMar>
-            <w:top w:w="0" w:type="dxa"/>
-            <w:bottom w:w="0" w:type="dxa"/>
-          </w:tblCellMar>
-        </w:tblPrEx>
         <w:trPr>
+          <w:cnfStyle w:val="000000100000" w:firstRow="0" w:lastRow="0" w:firstColumn="0" w:lastColumn="0" w:oddVBand="0" w:evenVBand="0" w:oddHBand="1" w:evenHBand="0" w:firstRowFirstColumn="0" w:firstRowLastColumn="0" w:lastRowFirstColumn="0" w:lastRowLastColumn="0"/>
           <w:trHeight w:val="112"/>
         </w:trPr>
         <w:tc>
           <w:tcPr>
+            <w:cnfStyle w:val="000010000000" w:firstRow="0" w:lastRow="0" w:firstColumn="0" w:lastColumn="0" w:oddVBand="1" w:evenVBand="0" w:oddHBand="0" w:evenHBand="0" w:firstRowFirstColumn="0" w:firstRowLastColumn="0" w:lastRowFirstColumn="0" w:lastRowLastColumn="0"/>
             <w:tcW w:w="2530" w:type="dxa"/>
-            <w:tcBorders>
-              <w:top w:val="none" w:sz="6" w:space="0" w:color="auto"/>
-              <w:bottom w:val="none" w:sz="6" w:space="0" w:color="auto"/>
-              <w:right w:val="none" w:sz="6" w:space="0" w:color="auto"/>
-            </w:tcBorders>
           </w:tcPr>
           <w:p>
             <w:pPr>
@@ -1559,16 +1488,11 @@
         <w:tc>
           <w:tcPr>
             <w:tcW w:w="2530" w:type="dxa"/>
-            <w:tcBorders>
-              <w:top w:val="none" w:sz="6" w:space="0" w:color="auto"/>
-              <w:left w:val="none" w:sz="6" w:space="0" w:color="auto"/>
-              <w:bottom w:val="none" w:sz="6" w:space="0" w:color="auto"/>
-              <w:right w:val="none" w:sz="6" w:space="0" w:color="auto"/>
-            </w:tcBorders>
           </w:tcPr>
           <w:p>
             <w:pPr>
               <w:pStyle w:val="Default"/>
+              <w:cnfStyle w:val="000000100000" w:firstRow="0" w:lastRow="0" w:firstColumn="0" w:lastColumn="0" w:oddVBand="0" w:evenVBand="0" w:oddHBand="1" w:evenHBand="0" w:firstRowFirstColumn="0" w:firstRowLastColumn="0" w:lastRowFirstColumn="0" w:lastRowLastColumn="0"/>
               <w:rPr>
                 <w:sz w:val="23"/>
                 <w:szCs w:val="23"/>
@@ -1585,13 +1509,9 @@
         </w:tc>
         <w:tc>
           <w:tcPr>
+            <w:cnfStyle w:val="000010000000" w:firstRow="0" w:lastRow="0" w:firstColumn="0" w:lastColumn="0" w:oddVBand="1" w:evenVBand="0" w:oddHBand="0" w:evenHBand="0" w:firstRowFirstColumn="0" w:firstRowLastColumn="0" w:lastRowFirstColumn="0" w:lastRowLastColumn="0"/>
             <w:tcW w:w="2532" w:type="dxa"/>
             <w:gridSpan w:val="2"/>
-            <w:tcBorders>
-              <w:top w:val="none" w:sz="6" w:space="0" w:color="auto"/>
-              <w:left w:val="none" w:sz="6" w:space="0" w:color="auto"/>
-              <w:bottom w:val="none" w:sz="6" w:space="0" w:color="auto"/>
-            </w:tcBorders>
           </w:tcPr>
           <w:p>
             <w:pPr>
@@ -1612,23 +1532,13 @@
         </w:tc>
       </w:tr>
       <w:tr>
-        <w:tblPrEx>
-          <w:tblCellMar>
-            <w:top w:w="0" w:type="dxa"/>
-            <w:bottom w:w="0" w:type="dxa"/>
-          </w:tblCellMar>
-        </w:tblPrEx>
         <w:trPr>
           <w:trHeight w:val="112"/>
         </w:trPr>
         <w:tc>
           <w:tcPr>
+            <w:cnfStyle w:val="000010000000" w:firstRow="0" w:lastRow="0" w:firstColumn="0" w:lastColumn="0" w:oddVBand="1" w:evenVBand="0" w:oddHBand="0" w:evenHBand="0" w:firstRowFirstColumn="0" w:firstRowLastColumn="0" w:lastRowFirstColumn="0" w:lastRowLastColumn="0"/>
             <w:tcW w:w="2530" w:type="dxa"/>
-            <w:tcBorders>
-              <w:top w:val="none" w:sz="6" w:space="0" w:color="auto"/>
-              <w:bottom w:val="none" w:sz="6" w:space="0" w:color="auto"/>
-              <w:right w:val="none" w:sz="6" w:space="0" w:color="auto"/>
-            </w:tcBorders>
           </w:tcPr>
           <w:p>
             <w:pPr>
@@ -1650,16 +1560,11 @@
         <w:tc>
           <w:tcPr>
             <w:tcW w:w="2530" w:type="dxa"/>
-            <w:tcBorders>
-              <w:top w:val="none" w:sz="6" w:space="0" w:color="auto"/>
-              <w:left w:val="none" w:sz="6" w:space="0" w:color="auto"/>
-              <w:bottom w:val="none" w:sz="6" w:space="0" w:color="auto"/>
-              <w:right w:val="none" w:sz="6" w:space="0" w:color="auto"/>
-            </w:tcBorders>
           </w:tcPr>
           <w:p>
             <w:pPr>
               <w:pStyle w:val="Default"/>
+              <w:cnfStyle w:val="000000000000" w:firstRow="0" w:lastRow="0" w:firstColumn="0" w:lastColumn="0" w:oddVBand="0" w:evenVBand="0" w:oddHBand="0" w:evenHBand="0" w:firstRowFirstColumn="0" w:firstRowLastColumn="0" w:lastRowFirstColumn="0" w:lastRowLastColumn="0"/>
               <w:rPr>
                 <w:sz w:val="23"/>
                 <w:szCs w:val="23"/>
@@ -1676,13 +1581,9 @@
         </w:tc>
         <w:tc>
           <w:tcPr>
+            <w:cnfStyle w:val="000010000000" w:firstRow="0" w:lastRow="0" w:firstColumn="0" w:lastColumn="0" w:oddVBand="1" w:evenVBand="0" w:oddHBand="0" w:evenHBand="0" w:firstRowFirstColumn="0" w:firstRowLastColumn="0" w:lastRowFirstColumn="0" w:lastRowLastColumn="0"/>
             <w:tcW w:w="2532" w:type="dxa"/>
             <w:gridSpan w:val="2"/>
-            <w:tcBorders>
-              <w:top w:val="none" w:sz="6" w:space="0" w:color="auto"/>
-              <w:left w:val="none" w:sz="6" w:space="0" w:color="auto"/>
-              <w:bottom w:val="none" w:sz="6" w:space="0" w:color="auto"/>
-            </w:tcBorders>
           </w:tcPr>
           <w:p>
             <w:pPr>
@@ -1703,23 +1604,14 @@
         </w:tc>
       </w:tr>
       <w:tr>
-        <w:tblPrEx>
-          <w:tblCellMar>
-            <w:top w:w="0" w:type="dxa"/>
-            <w:bottom w:w="0" w:type="dxa"/>
-          </w:tblCellMar>
-        </w:tblPrEx>
         <w:trPr>
+          <w:cnfStyle w:val="000000100000" w:firstRow="0" w:lastRow="0" w:firstColumn="0" w:lastColumn="0" w:oddVBand="0" w:evenVBand="0" w:oddHBand="1" w:evenHBand="0" w:firstRowFirstColumn="0" w:firstRowLastColumn="0" w:lastRowFirstColumn="0" w:lastRowLastColumn="0"/>
           <w:trHeight w:val="112"/>
         </w:trPr>
         <w:tc>
           <w:tcPr>
+            <w:cnfStyle w:val="000010000000" w:firstRow="0" w:lastRow="0" w:firstColumn="0" w:lastColumn="0" w:oddVBand="1" w:evenVBand="0" w:oddHBand="0" w:evenHBand="0" w:firstRowFirstColumn="0" w:firstRowLastColumn="0" w:lastRowFirstColumn="0" w:lastRowLastColumn="0"/>
             <w:tcW w:w="2530" w:type="dxa"/>
-            <w:tcBorders>
-              <w:top w:val="none" w:sz="6" w:space="0" w:color="auto"/>
-              <w:bottom w:val="none" w:sz="6" w:space="0" w:color="auto"/>
-              <w:right w:val="none" w:sz="6" w:space="0" w:color="auto"/>
-            </w:tcBorders>
           </w:tcPr>
           <w:p>
             <w:pPr>
@@ -1734,7 +1626,6 @@
                 <w:sz w:val="23"/>
                 <w:szCs w:val="23"/>
               </w:rPr>
-              <w:lastRenderedPageBreak/>
               <w:t xml:space="preserve">&gt; 60 </w:t>
             </w:r>
           </w:p>
@@ -1742,16 +1633,11 @@
         <w:tc>
           <w:tcPr>
             <w:tcW w:w="2530" w:type="dxa"/>
-            <w:tcBorders>
-              <w:top w:val="none" w:sz="6" w:space="0" w:color="auto"/>
-              <w:left w:val="none" w:sz="6" w:space="0" w:color="auto"/>
-              <w:bottom w:val="none" w:sz="6" w:space="0" w:color="auto"/>
-              <w:right w:val="none" w:sz="6" w:space="0" w:color="auto"/>
-            </w:tcBorders>
           </w:tcPr>
           <w:p>
             <w:pPr>
               <w:pStyle w:val="Default"/>
+              <w:cnfStyle w:val="000000100000" w:firstRow="0" w:lastRow="0" w:firstColumn="0" w:lastColumn="0" w:oddVBand="0" w:evenVBand="0" w:oddHBand="1" w:evenHBand="0" w:firstRowFirstColumn="0" w:firstRowLastColumn="0" w:lastRowFirstColumn="0" w:lastRowLastColumn="0"/>
               <w:rPr>
                 <w:sz w:val="23"/>
                 <w:szCs w:val="23"/>
@@ -1768,13 +1654,9 @@
         </w:tc>
         <w:tc>
           <w:tcPr>
+            <w:cnfStyle w:val="000010000000" w:firstRow="0" w:lastRow="0" w:firstColumn="0" w:lastColumn="0" w:oddVBand="1" w:evenVBand="0" w:oddHBand="0" w:evenHBand="0" w:firstRowFirstColumn="0" w:firstRowLastColumn="0" w:lastRowFirstColumn="0" w:lastRowLastColumn="0"/>
             <w:tcW w:w="2532" w:type="dxa"/>
             <w:gridSpan w:val="2"/>
-            <w:tcBorders>
-              <w:top w:val="none" w:sz="6" w:space="0" w:color="auto"/>
-              <w:left w:val="none" w:sz="6" w:space="0" w:color="auto"/>
-              <w:bottom w:val="none" w:sz="6" w:space="0" w:color="auto"/>
-            </w:tcBorders>
           </w:tcPr>
           <w:p>
             <w:pPr>
@@ -1824,14 +1706,8 @@
     </w:p>
     <w:tbl>
       <w:tblPr>
+        <w:tblStyle w:val="Tablaconcuadrcula5oscura-nfasis6"/>
         <w:tblW w:w="0" w:type="auto"/>
-        <w:tblInd w:w="-168" w:type="dxa"/>
-        <w:tblBorders>
-          <w:top w:val="none" w:sz="6" w:space="0" w:color="auto"/>
-          <w:left w:val="none" w:sz="6" w:space="0" w:color="auto"/>
-          <w:bottom w:val="none" w:sz="6" w:space="0" w:color="auto"/>
-          <w:right w:val="none" w:sz="6" w:space="0" w:color="auto"/>
-        </w:tblBorders>
         <w:tblLayout w:type="fixed"/>
         <w:tblLook w:val="0000" w:firstRow="0" w:lastRow="0" w:firstColumn="0" w:lastColumn="0" w:noHBand="0" w:noVBand="0"/>
       </w:tblPr>
@@ -1840,23 +1716,15 @@
         <w:gridCol w:w="4506"/>
       </w:tblGrid>
       <w:tr>
-        <w:tblPrEx>
-          <w:tblCellMar>
-            <w:top w:w="0" w:type="dxa"/>
-            <w:bottom w:w="0" w:type="dxa"/>
-          </w:tblCellMar>
-        </w:tblPrEx>
         <w:trPr>
+          <w:cnfStyle w:val="000000100000" w:firstRow="0" w:lastRow="0" w:firstColumn="0" w:lastColumn="0" w:oddVBand="0" w:evenVBand="0" w:oddHBand="1" w:evenHBand="0" w:firstRowFirstColumn="0" w:firstRowLastColumn="0" w:lastRowFirstColumn="0" w:lastRowLastColumn="0"/>
           <w:trHeight w:val="112"/>
         </w:trPr>
         <w:tc>
           <w:tcPr>
+            <w:cnfStyle w:val="000010000000" w:firstRow="0" w:lastRow="0" w:firstColumn="0" w:lastColumn="0" w:oddVBand="1" w:evenVBand="0" w:oddHBand="0" w:evenHBand="0" w:firstRowFirstColumn="0" w:firstRowLastColumn="0" w:lastRowFirstColumn="0" w:lastRowLastColumn="0"/>
             <w:tcW w:w="7621" w:type="dxa"/>
             <w:gridSpan w:val="2"/>
-            <w:tcBorders>
-              <w:top w:val="none" w:sz="6" w:space="0" w:color="auto"/>
-              <w:bottom w:val="none" w:sz="6" w:space="0" w:color="auto"/>
-            </w:tcBorders>
           </w:tcPr>
           <w:p>
             <w:pPr>
@@ -1879,23 +1747,13 @@
         </w:tc>
       </w:tr>
       <w:tr>
-        <w:tblPrEx>
-          <w:tblCellMar>
-            <w:top w:w="0" w:type="dxa"/>
-            <w:bottom w:w="0" w:type="dxa"/>
-          </w:tblCellMar>
-        </w:tblPrEx>
         <w:trPr>
           <w:trHeight w:val="388"/>
         </w:trPr>
         <w:tc>
           <w:tcPr>
+            <w:cnfStyle w:val="000010000000" w:firstRow="0" w:lastRow="0" w:firstColumn="0" w:lastColumn="0" w:oddVBand="1" w:evenVBand="0" w:oddHBand="0" w:evenHBand="0" w:firstRowFirstColumn="0" w:firstRowLastColumn="0" w:lastRowFirstColumn="0" w:lastRowLastColumn="0"/>
             <w:tcW w:w="3115" w:type="dxa"/>
-            <w:tcBorders>
-              <w:top w:val="none" w:sz="6" w:space="0" w:color="auto"/>
-              <w:bottom w:val="none" w:sz="6" w:space="0" w:color="auto"/>
-              <w:right w:val="none" w:sz="6" w:space="0" w:color="auto"/>
-            </w:tcBorders>
           </w:tcPr>
           <w:p>
             <w:pPr>
@@ -1951,15 +1809,11 @@
         <w:tc>
           <w:tcPr>
             <w:tcW w:w="4506" w:type="dxa"/>
-            <w:tcBorders>
-              <w:top w:val="none" w:sz="6" w:space="0" w:color="auto"/>
-              <w:left w:val="none" w:sz="6" w:space="0" w:color="auto"/>
-              <w:bottom w:val="none" w:sz="6" w:space="0" w:color="auto"/>
-            </w:tcBorders>
           </w:tcPr>
           <w:p>
             <w:pPr>
               <w:pStyle w:val="Default"/>
+              <w:cnfStyle w:val="000000000000" w:firstRow="0" w:lastRow="0" w:firstColumn="0" w:lastColumn="0" w:oddVBand="0" w:evenVBand="0" w:oddHBand="0" w:evenHBand="0" w:firstRowFirstColumn="0" w:firstRowLastColumn="0" w:lastRowFirstColumn="0" w:lastRowLastColumn="0"/>
               <w:rPr>
                 <w:sz w:val="23"/>
                 <w:szCs w:val="23"/>
@@ -1978,6 +1832,7 @@
           <w:p>
             <w:pPr>
               <w:pStyle w:val="Default"/>
+              <w:cnfStyle w:val="000000000000" w:firstRow="0" w:lastRow="0" w:firstColumn="0" w:lastColumn="0" w:oddVBand="0" w:evenVBand="0" w:oddHBand="0" w:evenHBand="0" w:firstRowFirstColumn="0" w:firstRowLastColumn="0" w:lastRowFirstColumn="0" w:lastRowLastColumn="0"/>
               <w:rPr>
                 <w:sz w:val="23"/>
                 <w:szCs w:val="23"/>
@@ -1994,6 +1849,7 @@
           <w:p>
             <w:pPr>
               <w:pStyle w:val="Default"/>
+              <w:cnfStyle w:val="000000000000" w:firstRow="0" w:lastRow="0" w:firstColumn="0" w:lastColumn="0" w:oddVBand="0" w:evenVBand="0" w:oddHBand="0" w:evenHBand="0" w:firstRowFirstColumn="0" w:firstRowLastColumn="0" w:lastRowFirstColumn="0" w:lastRowLastColumn="0"/>
               <w:rPr>
                 <w:sz w:val="23"/>
                 <w:szCs w:val="23"/>
@@ -2010,23 +1866,14 @@
         </w:tc>
       </w:tr>
       <w:tr>
-        <w:tblPrEx>
-          <w:tblCellMar>
-            <w:top w:w="0" w:type="dxa"/>
-            <w:bottom w:w="0" w:type="dxa"/>
-          </w:tblCellMar>
-        </w:tblPrEx>
         <w:trPr>
+          <w:cnfStyle w:val="000000100000" w:firstRow="0" w:lastRow="0" w:firstColumn="0" w:lastColumn="0" w:oddVBand="0" w:evenVBand="0" w:oddHBand="1" w:evenHBand="0" w:firstRowFirstColumn="0" w:firstRowLastColumn="0" w:lastRowFirstColumn="0" w:lastRowLastColumn="0"/>
           <w:trHeight w:val="388"/>
         </w:trPr>
         <w:tc>
           <w:tcPr>
+            <w:cnfStyle w:val="000010000000" w:firstRow="0" w:lastRow="0" w:firstColumn="0" w:lastColumn="0" w:oddVBand="1" w:evenVBand="0" w:oddHBand="0" w:evenHBand="0" w:firstRowFirstColumn="0" w:firstRowLastColumn="0" w:lastRowFirstColumn="0" w:lastRowLastColumn="0"/>
             <w:tcW w:w="3115" w:type="dxa"/>
-            <w:tcBorders>
-              <w:top w:val="none" w:sz="6" w:space="0" w:color="auto"/>
-              <w:bottom w:val="none" w:sz="6" w:space="0" w:color="auto"/>
-              <w:right w:val="none" w:sz="6" w:space="0" w:color="auto"/>
-            </w:tcBorders>
           </w:tcPr>
           <w:p>
             <w:pPr>
@@ -2082,15 +1929,11 @@
         <w:tc>
           <w:tcPr>
             <w:tcW w:w="4506" w:type="dxa"/>
-            <w:tcBorders>
-              <w:top w:val="none" w:sz="6" w:space="0" w:color="auto"/>
-              <w:left w:val="none" w:sz="6" w:space="0" w:color="auto"/>
-              <w:bottom w:val="none" w:sz="6" w:space="0" w:color="auto"/>
-            </w:tcBorders>
           </w:tcPr>
           <w:p>
             <w:pPr>
               <w:pStyle w:val="Default"/>
+              <w:cnfStyle w:val="000000100000" w:firstRow="0" w:lastRow="0" w:firstColumn="0" w:lastColumn="0" w:oddVBand="0" w:evenVBand="0" w:oddHBand="1" w:evenHBand="0" w:firstRowFirstColumn="0" w:firstRowLastColumn="0" w:lastRowFirstColumn="0" w:lastRowLastColumn="0"/>
               <w:rPr>
                 <w:sz w:val="23"/>
                 <w:szCs w:val="23"/>
@@ -2109,6 +1952,7 @@
           <w:p>
             <w:pPr>
               <w:pStyle w:val="Default"/>
+              <w:cnfStyle w:val="000000100000" w:firstRow="0" w:lastRow="0" w:firstColumn="0" w:lastColumn="0" w:oddVBand="0" w:evenVBand="0" w:oddHBand="1" w:evenHBand="0" w:firstRowFirstColumn="0" w:firstRowLastColumn="0" w:lastRowFirstColumn="0" w:lastRowLastColumn="0"/>
               <w:rPr>
                 <w:sz w:val="23"/>
                 <w:szCs w:val="23"/>
@@ -2125,6 +1969,7 @@
           <w:p>
             <w:pPr>
               <w:pStyle w:val="Default"/>
+              <w:cnfStyle w:val="000000100000" w:firstRow="0" w:lastRow="0" w:firstColumn="0" w:lastColumn="0" w:oddVBand="0" w:evenVBand="0" w:oddHBand="1" w:evenHBand="0" w:firstRowFirstColumn="0" w:firstRowLastColumn="0" w:lastRowFirstColumn="0" w:lastRowLastColumn="0"/>
               <w:rPr>
                 <w:sz w:val="23"/>
                 <w:szCs w:val="23"/>
@@ -2141,23 +1986,14 @@
         </w:tc>
       </w:tr>
       <w:tr>
-        <w:tblPrEx>
-          <w:tblCellMar>
-            <w:top w:w="0" w:type="dxa"/>
-            <w:bottom w:w="0" w:type="dxa"/>
-          </w:tblCellMar>
-        </w:tblPrEx>
         <w:trPr>
           <w:trHeight w:val="250"/>
         </w:trPr>
         <w:tc>
           <w:tcPr>
+            <w:cnfStyle w:val="000010000000" w:firstRow="0" w:lastRow="0" w:firstColumn="0" w:lastColumn="0" w:oddVBand="1" w:evenVBand="0" w:oddHBand="0" w:evenHBand="0" w:firstRowFirstColumn="0" w:firstRowLastColumn="0" w:lastRowFirstColumn="0" w:lastRowLastColumn="0"/>
             <w:tcW w:w="7621" w:type="dxa"/>
             <w:gridSpan w:val="2"/>
-            <w:tcBorders>
-              <w:top w:val="none" w:sz="6" w:space="0" w:color="auto"/>
-              <w:bottom w:val="none" w:sz="6" w:space="0" w:color="auto"/>
-            </w:tcBorders>
           </w:tcPr>
           <w:p>
             <w:pPr>
@@ -2239,6 +2075,7 @@
           <w:szCs w:val="20"/>
         </w:rPr>
       </w:pPr>
+      <w:proofErr w:type="gramStart"/>
       <w:r>
         <w:rPr>
           <w:b/>
@@ -2255,7 +2092,17 @@
           <w:sz w:val="20"/>
           <w:szCs w:val="20"/>
         </w:rPr>
-        <w:t xml:space="preserve">¿Cómo sería un puesto de trabajo ergonómico y adecuado para la contextura corporal de la persona? </w:t>
+        <w:t>¿</w:t>
+      </w:r>
+      <w:proofErr w:type="gramEnd"/>
+      <w:r>
+        <w:rPr>
+          <w:b/>
+          <w:bCs/>
+          <w:sz w:val="20"/>
+          <w:szCs w:val="20"/>
+        </w:rPr>
+        <w:t xml:space="preserve">Cómo sería un puesto de trabajo ergonómico y adecuado para la contextura corporal de la persona? </w:t>
       </w:r>
     </w:p>
     <w:p>
@@ -2843,6 +2690,7 @@
           <w:sz w:val="20"/>
           <w:szCs w:val="20"/>
         </w:rPr>
+        <w:lastRenderedPageBreak/>
         <w:t>Accesorios ergonómicos:</w:t>
       </w:r>
     </w:p>
@@ -2924,13 +2772,53 @@
           <w:szCs w:val="20"/>
         </w:rPr>
       </w:pPr>
-      <w:r>
-        <w:rPr>
-          <w:sz w:val="20"/>
-          <w:szCs w:val="20"/>
-        </w:rPr>
-        <w:t>https://www.hsnstore.com/blog/salud-y-belleza/buenos-habitos/necesidades-nutricionales-del-organismo/</w:t>
-      </w:r>
+      <w:hyperlink r:id="rId8" w:history="1">
+        <w:r>
+          <w:rPr>
+            <w:rStyle w:val="Hipervnculo"/>
+            <w:sz w:val="20"/>
+            <w:szCs w:val="20"/>
+          </w:rPr>
+          <w:t>https://www.hsnstore.com/blog/salud-y-belleza/buenos-habitos/necesidades-nutricionales-del-organismo/</w:t>
+        </w:r>
+      </w:hyperlink>
+    </w:p>
+    <w:p>
+      <w:pPr>
+        <w:pStyle w:val="Default"/>
+        <w:rPr>
+          <w:sz w:val="20"/>
+          <w:szCs w:val="20"/>
+        </w:rPr>
+      </w:pPr>
+    </w:p>
+    <w:p>
+      <w:pPr>
+        <w:pStyle w:val="Default"/>
+        <w:rPr>
+          <w:sz w:val="20"/>
+          <w:szCs w:val="20"/>
+        </w:rPr>
+      </w:pPr>
+      <w:hyperlink r:id="rId9" w:history="1">
+        <w:r>
+          <w:rPr>
+            <w:rStyle w:val="Hipervnculo"/>
+            <w:sz w:val="20"/>
+            <w:szCs w:val="20"/>
+          </w:rPr>
+          <w:t>https://www.pozuelodealarcon.org/salud-publica/nutricion-y-alimentacion/glucidos-lipidos-y-proteinas-que-son</w:t>
+        </w:r>
+      </w:hyperlink>
+    </w:p>
+    <w:p>
+      <w:pPr>
+        <w:pStyle w:val="Default"/>
+        <w:rPr>
+          <w:sz w:val="20"/>
+          <w:szCs w:val="20"/>
+        </w:rPr>
+      </w:pPr>
     </w:p>
     <w:sectPr>
       <w:pgSz w:w="12240" w:h="16340"/>
@@ -3966,6 +3854,404 @@
     <w:uiPriority w:val="99"/>
     <w:rsid w:val="001D44FA"/>
   </w:style>
+  <w:style w:type="table" w:styleId="Tablaconcuadrcula">
+    <w:name w:val="Table Grid"/>
+    <w:basedOn w:val="Tablanormal"/>
+    <w:uiPriority w:val="39"/>
+    <w:rsid w:val="00C107BF"/>
+    <w:pPr>
+      <w:spacing w:after="0" w:line="240" w:lineRule="auto"/>
+    </w:pPr>
+    <w:tblPr>
+      <w:tblBorders>
+        <w:top w:val="single" w:sz="4" w:space="0" w:color="auto"/>
+        <w:left w:val="single" w:sz="4" w:space="0" w:color="auto"/>
+        <w:bottom w:val="single" w:sz="4" w:space="0" w:color="auto"/>
+        <w:right w:val="single" w:sz="4" w:space="0" w:color="auto"/>
+        <w:insideH w:val="single" w:sz="4" w:space="0" w:color="auto"/>
+        <w:insideV w:val="single" w:sz="4" w:space="0" w:color="auto"/>
+      </w:tblBorders>
+    </w:tblPr>
+  </w:style>
+  <w:style w:type="table" w:styleId="Tablaconcuadrcula1Claro-nfasis2">
+    <w:name w:val="Grid Table 1 Light Accent 2"/>
+    <w:basedOn w:val="Tablanormal"/>
+    <w:uiPriority w:val="46"/>
+    <w:rsid w:val="00C107BF"/>
+    <w:pPr>
+      <w:spacing w:after="0" w:line="240" w:lineRule="auto"/>
+    </w:pPr>
+    <w:tblPr>
+      <w:tblStyleRowBandSize w:val="1"/>
+      <w:tblStyleColBandSize w:val="1"/>
+      <w:tblBorders>
+        <w:top w:val="single" w:sz="4" w:space="0" w:color="F7CAAC" w:themeColor="accent2" w:themeTint="66"/>
+        <w:left w:val="single" w:sz="4" w:space="0" w:color="F7CAAC" w:themeColor="accent2" w:themeTint="66"/>
+        <w:bottom w:val="single" w:sz="4" w:space="0" w:color="F7CAAC" w:themeColor="accent2" w:themeTint="66"/>
+        <w:right w:val="single" w:sz="4" w:space="0" w:color="F7CAAC" w:themeColor="accent2" w:themeTint="66"/>
+        <w:insideH w:val="single" w:sz="4" w:space="0" w:color="F7CAAC" w:themeColor="accent2" w:themeTint="66"/>
+        <w:insideV w:val="single" w:sz="4" w:space="0" w:color="F7CAAC" w:themeColor="accent2" w:themeTint="66"/>
+      </w:tblBorders>
+    </w:tblPr>
+    <w:tblStylePr w:type="firstRow">
+      <w:rPr>
+        <w:b/>
+        <w:bCs/>
+      </w:rPr>
+      <w:tblPr/>
+      <w:tcPr>
+        <w:tcBorders>
+          <w:bottom w:val="single" w:sz="12" w:space="0" w:color="F4B083" w:themeColor="accent2" w:themeTint="99"/>
+        </w:tcBorders>
+      </w:tcPr>
+    </w:tblStylePr>
+    <w:tblStylePr w:type="lastRow">
+      <w:rPr>
+        <w:b/>
+        <w:bCs/>
+      </w:rPr>
+      <w:tblPr/>
+      <w:tcPr>
+        <w:tcBorders>
+          <w:top w:val="double" w:sz="2" w:space="0" w:color="F4B083" w:themeColor="accent2" w:themeTint="99"/>
+        </w:tcBorders>
+      </w:tcPr>
+    </w:tblStylePr>
+    <w:tblStylePr w:type="firstCol">
+      <w:rPr>
+        <w:b/>
+        <w:bCs/>
+      </w:rPr>
+    </w:tblStylePr>
+    <w:tblStylePr w:type="lastCol">
+      <w:rPr>
+        <w:b/>
+        <w:bCs/>
+      </w:rPr>
+    </w:tblStylePr>
+  </w:style>
+  <w:style w:type="table" w:styleId="Tablaconcuadrcula1clara-nfasis5">
+    <w:name w:val="Grid Table 1 Light Accent 5"/>
+    <w:basedOn w:val="Tablanormal"/>
+    <w:uiPriority w:val="46"/>
+    <w:rsid w:val="00C107BF"/>
+    <w:pPr>
+      <w:spacing w:after="0" w:line="240" w:lineRule="auto"/>
+    </w:pPr>
+    <w:tblPr>
+      <w:tblStyleRowBandSize w:val="1"/>
+      <w:tblStyleColBandSize w:val="1"/>
+      <w:tblBorders>
+        <w:top w:val="single" w:sz="4" w:space="0" w:color="B4C6E7" w:themeColor="accent5" w:themeTint="66"/>
+        <w:left w:val="single" w:sz="4" w:space="0" w:color="B4C6E7" w:themeColor="accent5" w:themeTint="66"/>
+        <w:bottom w:val="single" w:sz="4" w:space="0" w:color="B4C6E7" w:themeColor="accent5" w:themeTint="66"/>
+        <w:right w:val="single" w:sz="4" w:space="0" w:color="B4C6E7" w:themeColor="accent5" w:themeTint="66"/>
+        <w:insideH w:val="single" w:sz="4" w:space="0" w:color="B4C6E7" w:themeColor="accent5" w:themeTint="66"/>
+        <w:insideV w:val="single" w:sz="4" w:space="0" w:color="B4C6E7" w:themeColor="accent5" w:themeTint="66"/>
+      </w:tblBorders>
+    </w:tblPr>
+    <w:tblStylePr w:type="firstRow">
+      <w:rPr>
+        <w:b/>
+        <w:bCs/>
+      </w:rPr>
+      <w:tblPr/>
+      <w:tcPr>
+        <w:tcBorders>
+          <w:bottom w:val="single" w:sz="12" w:space="0" w:color="8EAADB" w:themeColor="accent5" w:themeTint="99"/>
+        </w:tcBorders>
+      </w:tcPr>
+    </w:tblStylePr>
+    <w:tblStylePr w:type="lastRow">
+      <w:rPr>
+        <w:b/>
+        <w:bCs/>
+      </w:rPr>
+      <w:tblPr/>
+      <w:tcPr>
+        <w:tcBorders>
+          <w:top w:val="double" w:sz="2" w:space="0" w:color="8EAADB" w:themeColor="accent5" w:themeTint="99"/>
+        </w:tcBorders>
+      </w:tcPr>
+    </w:tblStylePr>
+    <w:tblStylePr w:type="firstCol">
+      <w:rPr>
+        <w:b/>
+        <w:bCs/>
+      </w:rPr>
+    </w:tblStylePr>
+    <w:tblStylePr w:type="lastCol">
+      <w:rPr>
+        <w:b/>
+        <w:bCs/>
+      </w:rPr>
+    </w:tblStylePr>
+  </w:style>
+  <w:style w:type="table" w:styleId="Tablaconcuadrcula3-nfasis1">
+    <w:name w:val="Grid Table 3 Accent 1"/>
+    <w:basedOn w:val="Tablanormal"/>
+    <w:uiPriority w:val="48"/>
+    <w:rsid w:val="00C107BF"/>
+    <w:pPr>
+      <w:spacing w:after="0" w:line="240" w:lineRule="auto"/>
+    </w:pPr>
+    <w:tblPr>
+      <w:tblStyleRowBandSize w:val="1"/>
+      <w:tblStyleColBandSize w:val="1"/>
+      <w:tblBorders>
+        <w:top w:val="single" w:sz="4" w:space="0" w:color="9CC2E5" w:themeColor="accent1" w:themeTint="99"/>
+        <w:left w:val="single" w:sz="4" w:space="0" w:color="9CC2E5" w:themeColor="accent1" w:themeTint="99"/>
+        <w:bottom w:val="single" w:sz="4" w:space="0" w:color="9CC2E5" w:themeColor="accent1" w:themeTint="99"/>
+        <w:right w:val="single" w:sz="4" w:space="0" w:color="9CC2E5" w:themeColor="accent1" w:themeTint="99"/>
+        <w:insideH w:val="single" w:sz="4" w:space="0" w:color="9CC2E5" w:themeColor="accent1" w:themeTint="99"/>
+        <w:insideV w:val="single" w:sz="4" w:space="0" w:color="9CC2E5" w:themeColor="accent1" w:themeTint="99"/>
+      </w:tblBorders>
+    </w:tblPr>
+    <w:tblStylePr w:type="firstRow">
+      <w:rPr>
+        <w:b/>
+        <w:bCs/>
+      </w:rPr>
+      <w:tblPr/>
+      <w:tcPr>
+        <w:tcBorders>
+          <w:top w:val="nil"/>
+          <w:left w:val="nil"/>
+          <w:right w:val="nil"/>
+          <w:insideH w:val="nil"/>
+          <w:insideV w:val="nil"/>
+        </w:tcBorders>
+        <w:shd w:val="clear" w:color="auto" w:fill="FFFFFF" w:themeFill="background1"/>
+      </w:tcPr>
+    </w:tblStylePr>
+    <w:tblStylePr w:type="lastRow">
+      <w:rPr>
+        <w:b/>
+        <w:bCs/>
+      </w:rPr>
+      <w:tblPr/>
+      <w:tcPr>
+        <w:tcBorders>
+          <w:left w:val="nil"/>
+          <w:bottom w:val="nil"/>
+          <w:right w:val="nil"/>
+          <w:insideH w:val="nil"/>
+          <w:insideV w:val="nil"/>
+        </w:tcBorders>
+        <w:shd w:val="clear" w:color="auto" w:fill="FFFFFF" w:themeFill="background1"/>
+      </w:tcPr>
+    </w:tblStylePr>
+    <w:tblStylePr w:type="firstCol">
+      <w:pPr>
+        <w:jc w:val="right"/>
+      </w:pPr>
+      <w:rPr>
+        <w:i/>
+        <w:iCs/>
+      </w:rPr>
+      <w:tblPr/>
+      <w:tcPr>
+        <w:tcBorders>
+          <w:top w:val="nil"/>
+          <w:left w:val="nil"/>
+          <w:bottom w:val="nil"/>
+          <w:insideH w:val="nil"/>
+          <w:insideV w:val="nil"/>
+        </w:tcBorders>
+        <w:shd w:val="clear" w:color="auto" w:fill="FFFFFF" w:themeFill="background1"/>
+      </w:tcPr>
+    </w:tblStylePr>
+    <w:tblStylePr w:type="lastCol">
+      <w:rPr>
+        <w:i/>
+        <w:iCs/>
+      </w:rPr>
+      <w:tblPr/>
+      <w:tcPr>
+        <w:tcBorders>
+          <w:top w:val="nil"/>
+          <w:bottom w:val="nil"/>
+          <w:right w:val="nil"/>
+          <w:insideH w:val="nil"/>
+          <w:insideV w:val="nil"/>
+        </w:tcBorders>
+        <w:shd w:val="clear" w:color="auto" w:fill="FFFFFF" w:themeFill="background1"/>
+      </w:tcPr>
+    </w:tblStylePr>
+    <w:tblStylePr w:type="band1Vert">
+      <w:tblPr/>
+      <w:tcPr>
+        <w:shd w:val="clear" w:color="auto" w:fill="DEEAF6" w:themeFill="accent1" w:themeFillTint="33"/>
+      </w:tcPr>
+    </w:tblStylePr>
+    <w:tblStylePr w:type="band1Horz">
+      <w:tblPr/>
+      <w:tcPr>
+        <w:shd w:val="clear" w:color="auto" w:fill="DEEAF6" w:themeFill="accent1" w:themeFillTint="33"/>
+      </w:tcPr>
+    </w:tblStylePr>
+    <w:tblStylePr w:type="neCell">
+      <w:tblPr/>
+      <w:tcPr>
+        <w:tcBorders>
+          <w:bottom w:val="single" w:sz="4" w:space="0" w:color="9CC2E5" w:themeColor="accent1" w:themeTint="99"/>
+        </w:tcBorders>
+      </w:tcPr>
+    </w:tblStylePr>
+    <w:tblStylePr w:type="nwCell">
+      <w:tblPr/>
+      <w:tcPr>
+        <w:tcBorders>
+          <w:bottom w:val="single" w:sz="4" w:space="0" w:color="9CC2E5" w:themeColor="accent1" w:themeTint="99"/>
+        </w:tcBorders>
+      </w:tcPr>
+    </w:tblStylePr>
+    <w:tblStylePr w:type="seCell">
+      <w:tblPr/>
+      <w:tcPr>
+        <w:tcBorders>
+          <w:top w:val="single" w:sz="4" w:space="0" w:color="9CC2E5" w:themeColor="accent1" w:themeTint="99"/>
+        </w:tcBorders>
+      </w:tcPr>
+    </w:tblStylePr>
+    <w:tblStylePr w:type="swCell">
+      <w:tblPr/>
+      <w:tcPr>
+        <w:tcBorders>
+          <w:top w:val="single" w:sz="4" w:space="0" w:color="9CC2E5" w:themeColor="accent1" w:themeTint="99"/>
+        </w:tcBorders>
+      </w:tcPr>
+    </w:tblStylePr>
+  </w:style>
+  <w:style w:type="table" w:styleId="Tablaconcuadrcula5oscura-nfasis6">
+    <w:name w:val="Grid Table 5 Dark Accent 6"/>
+    <w:basedOn w:val="Tablanormal"/>
+    <w:uiPriority w:val="50"/>
+    <w:rsid w:val="00C107BF"/>
+    <w:pPr>
+      <w:spacing w:after="0" w:line="240" w:lineRule="auto"/>
+    </w:pPr>
+    <w:tblPr>
+      <w:tblStyleRowBandSize w:val="1"/>
+      <w:tblStyleColBandSize w:val="1"/>
+      <w:tblBorders>
+        <w:top w:val="single" w:sz="4" w:space="0" w:color="FFFFFF" w:themeColor="background1"/>
+        <w:left w:val="single" w:sz="4" w:space="0" w:color="FFFFFF" w:themeColor="background1"/>
+        <w:bottom w:val="single" w:sz="4" w:space="0" w:color="FFFFFF" w:themeColor="background1"/>
+        <w:right w:val="single" w:sz="4" w:space="0" w:color="FFFFFF" w:themeColor="background1"/>
+        <w:insideH w:val="single" w:sz="4" w:space="0" w:color="FFFFFF" w:themeColor="background1"/>
+        <w:insideV w:val="single" w:sz="4" w:space="0" w:color="FFFFFF" w:themeColor="background1"/>
+      </w:tblBorders>
+    </w:tblPr>
+    <w:tcPr>
+      <w:shd w:val="clear" w:color="auto" w:fill="E2EFD9" w:themeFill="accent6" w:themeFillTint="33"/>
+    </w:tcPr>
+    <w:tblStylePr w:type="firstRow">
+      <w:rPr>
+        <w:b/>
+        <w:bCs/>
+        <w:color w:val="FFFFFF" w:themeColor="background1"/>
+      </w:rPr>
+      <w:tblPr/>
+      <w:tcPr>
+        <w:tcBorders>
+          <w:top w:val="single" w:sz="4" w:space="0" w:color="FFFFFF" w:themeColor="background1"/>
+          <w:left w:val="single" w:sz="4" w:space="0" w:color="FFFFFF" w:themeColor="background1"/>
+          <w:right w:val="single" w:sz="4" w:space="0" w:color="FFFFFF" w:themeColor="background1"/>
+          <w:insideH w:val="nil"/>
+          <w:insideV w:val="nil"/>
+        </w:tcBorders>
+        <w:shd w:val="clear" w:color="auto" w:fill="70AD47" w:themeFill="accent6"/>
+      </w:tcPr>
+    </w:tblStylePr>
+    <w:tblStylePr w:type="lastRow">
+      <w:rPr>
+        <w:b/>
+        <w:bCs/>
+        <w:color w:val="FFFFFF" w:themeColor="background1"/>
+      </w:rPr>
+      <w:tblPr/>
+      <w:tcPr>
+        <w:tcBorders>
+          <w:left w:val="single" w:sz="4" w:space="0" w:color="FFFFFF" w:themeColor="background1"/>
+          <w:bottom w:val="single" w:sz="4" w:space="0" w:color="FFFFFF" w:themeColor="background1"/>
+          <w:right w:val="single" w:sz="4" w:space="0" w:color="FFFFFF" w:themeColor="background1"/>
+          <w:insideH w:val="nil"/>
+          <w:insideV w:val="nil"/>
+        </w:tcBorders>
+        <w:shd w:val="clear" w:color="auto" w:fill="70AD47" w:themeFill="accent6"/>
+      </w:tcPr>
+    </w:tblStylePr>
+    <w:tblStylePr w:type="firstCol">
+      <w:rPr>
+        <w:b/>
+        <w:bCs/>
+        <w:color w:val="FFFFFF" w:themeColor="background1"/>
+      </w:rPr>
+      <w:tblPr/>
+      <w:tcPr>
+        <w:tcBorders>
+          <w:top w:val="single" w:sz="4" w:space="0" w:color="FFFFFF" w:themeColor="background1"/>
+          <w:left w:val="single" w:sz="4" w:space="0" w:color="FFFFFF" w:themeColor="background1"/>
+          <w:bottom w:val="single" w:sz="4" w:space="0" w:color="FFFFFF" w:themeColor="background1"/>
+          <w:insideV w:val="nil"/>
+        </w:tcBorders>
+        <w:shd w:val="clear" w:color="auto" w:fill="70AD47" w:themeFill="accent6"/>
+      </w:tcPr>
+    </w:tblStylePr>
+    <w:tblStylePr w:type="lastCol">
+      <w:rPr>
+        <w:b/>
+        <w:bCs/>
+        <w:color w:val="FFFFFF" w:themeColor="background1"/>
+      </w:rPr>
+      <w:tblPr/>
+      <w:tcPr>
+        <w:tcBorders>
+          <w:top w:val="single" w:sz="4" w:space="0" w:color="FFFFFF" w:themeColor="background1"/>
+          <w:bottom w:val="single" w:sz="4" w:space="0" w:color="FFFFFF" w:themeColor="background1"/>
+          <w:right w:val="single" w:sz="4" w:space="0" w:color="FFFFFF" w:themeColor="background1"/>
+          <w:insideV w:val="nil"/>
+        </w:tcBorders>
+        <w:shd w:val="clear" w:color="auto" w:fill="70AD47" w:themeFill="accent6"/>
+      </w:tcPr>
+    </w:tblStylePr>
+    <w:tblStylePr w:type="band1Vert">
+      <w:tblPr/>
+      <w:tcPr>
+        <w:shd w:val="clear" w:color="auto" w:fill="C5E0B3" w:themeFill="accent6" w:themeFillTint="66"/>
+      </w:tcPr>
+    </w:tblStylePr>
+    <w:tblStylePr w:type="band1Horz">
+      <w:tblPr/>
+      <w:tcPr>
+        <w:shd w:val="clear" w:color="auto" w:fill="C5E0B3" w:themeFill="accent6" w:themeFillTint="66"/>
+      </w:tcPr>
+    </w:tblStylePr>
+  </w:style>
+  <w:style w:type="character" w:styleId="Hipervnculo">
+    <w:name w:val="Hyperlink"/>
+    <w:basedOn w:val="Fuentedeprrafopredeter"/>
+    <w:uiPriority w:val="99"/>
+    <w:unhideWhenUsed/>
+    <w:rsid w:val="006C4A76"/>
+    <w:rPr>
+      <w:color w:val="0563C1" w:themeColor="hyperlink"/>
+      <w:u w:val="single"/>
+    </w:rPr>
+  </w:style>
+  <w:style w:type="character" w:styleId="Mencinsinresolver">
+    <w:name w:val="Unresolved Mention"/>
+    <w:basedOn w:val="Fuentedeprrafopredeter"/>
+    <w:uiPriority w:val="99"/>
+    <w:semiHidden/>
+    <w:unhideWhenUsed/>
+    <w:rsid w:val="006C4A76"/>
+    <w:rPr>
+      <w:color w:val="605E5C"/>
+      <w:shd w:val="clear" w:color="auto" w:fill="E1DFDD"/>
+    </w:rPr>
+  </w:style>
 </w:styles>
 </file>
 

</xml_diff>

<commit_message>
terminado y envio de actividad de higiene y gasto calorico
</commit_message>
<xml_diff>
--- a/proyecto/fase03/GA6-230101507-AA2-EV01 infografía–Plan_de_higiene_y_gasto_calorico.docx
+++ b/proyecto/fase03/GA6-230101507-AA2-EV01 infografía–Plan_de_higiene_y_gasto_calorico.docx
@@ -1,6 +1,6 @@
 
 <file path=word/document.xml><?xml version="1.0" encoding="utf-8"?>
-<w:document xmlns:wpc="http://schemas.microsoft.com/office/word/2010/wordprocessingCanvas" xmlns:cx="http://schemas.microsoft.com/office/drawing/2014/chartex" xmlns:cx1="http://schemas.microsoft.com/office/drawing/2015/9/8/chartex" xmlns:cx2="http://schemas.microsoft.com/office/drawing/2015/10/21/chartex" xmlns:cx3="http://schemas.microsoft.com/office/drawing/2016/5/9/chartex" xmlns:cx4="http://schemas.microsoft.com/office/drawing/2016/5/10/chartex" xmlns:cx5="http://schemas.microsoft.com/office/drawing/2016/5/11/chartex" xmlns:cx6="http://schemas.microsoft.com/office/drawing/2016/5/12/chartex" xmlns:cx7="http://schemas.microsoft.com/office/drawing/2016/5/13/chartex" xmlns:cx8="http://schemas.microsoft.com/office/drawing/2016/5/14/chartex" xmlns:mc="http://schemas.openxmlformats.org/markup-compatibility/2006" xmlns:aink="http://schemas.microsoft.com/office/drawing/2016/ink" xmlns:am3d="http://schemas.microsoft.com/office/drawing/2017/model3d" xmlns:o="urn:schemas-microsoft-com:office:office" xmlns:oel="http://schemas.microsoft.com/office/2019/extlst" xmlns:r="http://schemas.openxmlformats.org/officeDocument/2006/relationships" xmlns:m="http://schemas.openxmlformats.org/officeDocument/2006/math" xmlns:v="urn:schemas-microsoft-com:vml" xmlns:wp14="http://schemas.microsoft.com/office/word/2010/wordprocessingDrawing" xmlns:wp="http://schemas.openxmlformats.org/drawingml/2006/wordprocessingDrawing" xmlns:w10="urn:schemas-microsoft-com:office:word" xmlns:w="http://schemas.openxmlformats.org/wordprocessingml/2006/main" xmlns:w14="http://schemas.microsoft.com/office/word/2010/wordml" xmlns:w15="http://schemas.microsoft.com/office/word/2012/wordml" xmlns:w16cex="http://schemas.microsoft.com/office/word/2018/wordml/cex" xmlns:w16cid="http://schemas.microsoft.com/office/word/2016/wordml/cid" xmlns:w16="http://schemas.microsoft.com/office/word/2018/wordml" xmlns:w16sdtdh="http://schemas.microsoft.com/office/word/2020/wordml/sdtdatahash" xmlns:w16se="http://schemas.microsoft.com/office/word/2015/wordml/symex" xmlns:wpg="http://schemas.microsoft.com/office/word/2010/wordprocessingGroup" xmlns:wpi="http://schemas.microsoft.com/office/word/2010/wordprocessingInk" xmlns:wne="http://schemas.microsoft.com/office/word/2006/wordml" xmlns:wps="http://schemas.microsoft.com/office/word/2010/wordprocessingShape" mc:Ignorable="w14 w15 w16se w16cid w16 w16cex w16sdtdh wp14">
+<w:document xmlns:wpc="http://schemas.microsoft.com/office/word/2010/wordprocessingCanvas" xmlns:mc="http://schemas.openxmlformats.org/markup-compatibility/2006" xmlns:o="urn:schemas-microsoft-com:office:office" xmlns:r="http://schemas.openxmlformats.org/officeDocument/2006/relationships" xmlns:m="http://schemas.openxmlformats.org/officeDocument/2006/math" xmlns:v="urn:schemas-microsoft-com:vml" xmlns:wp14="http://schemas.microsoft.com/office/word/2010/wordprocessingDrawing" xmlns:wp="http://schemas.openxmlformats.org/drawingml/2006/wordprocessingDrawing" xmlns:w10="urn:schemas-microsoft-com:office:word" xmlns:w="http://schemas.openxmlformats.org/wordprocessingml/2006/main" xmlns:w14="http://schemas.microsoft.com/office/word/2010/wordml" xmlns:w15="http://schemas.microsoft.com/office/word/2012/wordml" xmlns:wpg="http://schemas.microsoft.com/office/word/2010/wordprocessingGroup" xmlns:wpi="http://schemas.microsoft.com/office/word/2010/wordprocessingInk" xmlns:wne="http://schemas.microsoft.com/office/word/2006/wordml" xmlns:wps="http://schemas.microsoft.com/office/word/2010/wordprocessingShape" mc:Ignorable="w14 w15 wp14">
   <w:body>
     <w:p>
       <w:pPr>
@@ -59,18 +59,19 @@
           <w:b/>
           <w:bCs/>
         </w:rPr>
-        <w:t xml:space="preserve">Presentado </w:t>
-      </w:r>
-      <w:proofErr w:type="gramStart"/>
-      <w:r>
+        <w:t>Presentado por :</w:t>
+      </w:r>
+    </w:p>
+    <w:p>
+      <w:pPr>
+        <w:pStyle w:val="Default"/>
+        <w:jc w:val="center"/>
         <w:rPr>
           <w:rFonts w:ascii="Times New Roman" w:hAnsi="Times New Roman" w:cs="Times New Roman"/>
           <w:b/>
           <w:bCs/>
         </w:rPr>
-        <w:t>por :</w:t>
-      </w:r>
-      <w:proofErr w:type="gramEnd"/>
+      </w:pPr>
     </w:p>
     <w:p>
       <w:pPr>
@@ -82,6 +83,14 @@
           <w:bCs/>
         </w:rPr>
       </w:pPr>
+      <w:r>
+        <w:rPr>
+          <w:rFonts w:ascii="Times New Roman" w:hAnsi="Times New Roman" w:cs="Times New Roman"/>
+          <w:b/>
+          <w:bCs/>
+        </w:rPr>
+        <w:t>Rodney Zapata Palacio</w:t>
+      </w:r>
     </w:p>
     <w:p>
       <w:pPr>
@@ -93,14 +102,17 @@
           <w:bCs/>
         </w:rPr>
       </w:pPr>
-      <w:r>
+    </w:p>
+    <w:p>
+      <w:pPr>
+        <w:pStyle w:val="Default"/>
+        <w:jc w:val="center"/>
         <w:rPr>
           <w:rFonts w:ascii="Times New Roman" w:hAnsi="Times New Roman" w:cs="Times New Roman"/>
           <w:b/>
           <w:bCs/>
         </w:rPr>
-        <w:t>Rodney Zapata Palacio</w:t>
-      </w:r>
+      </w:pPr>
     </w:p>
     <w:p>
       <w:pPr>
@@ -156,6 +168,46 @@
           <w:bCs/>
         </w:rPr>
       </w:pPr>
+      <w:r>
+        <w:rPr>
+          <w:rFonts w:ascii="Times New Roman" w:hAnsi="Times New Roman" w:cs="Times New Roman"/>
+          <w:b/>
+          <w:bCs/>
+        </w:rPr>
+        <w:t>Presentado a</w:t>
+      </w:r>
+      <w:r>
+        <w:rPr>
+          <w:rFonts w:ascii="Times New Roman" w:hAnsi="Times New Roman" w:cs="Times New Roman"/>
+          <w:b/>
+          <w:bCs/>
+        </w:rPr>
+        <w:t>l</w:t>
+      </w:r>
+      <w:r>
+        <w:rPr>
+          <w:rFonts w:ascii="Times New Roman" w:hAnsi="Times New Roman" w:cs="Times New Roman"/>
+          <w:b/>
+          <w:bCs/>
+        </w:rPr>
+        <w:t xml:space="preserve"> instructor</w:t>
+      </w:r>
+      <w:r>
+        <w:rPr>
+          <w:rFonts w:ascii="Times New Roman" w:hAnsi="Times New Roman" w:cs="Times New Roman"/>
+          <w:b/>
+          <w:bCs/>
+        </w:rPr>
+        <w:t xml:space="preserve"> </w:t>
+      </w:r>
+      <w:r>
+        <w:rPr>
+          <w:rFonts w:ascii="Times New Roman" w:hAnsi="Times New Roman" w:cs="Times New Roman"/>
+          <w:b/>
+          <w:bCs/>
+        </w:rPr>
+        <w:t>:</w:t>
+      </w:r>
     </w:p>
     <w:p>
       <w:pPr>
@@ -184,89 +236,7 @@
           <w:b/>
           <w:bCs/>
         </w:rPr>
-        <w:t>Presentado a</w:t>
-      </w:r>
-      <w:r>
-        <w:rPr>
-          <w:rFonts w:ascii="Times New Roman" w:hAnsi="Times New Roman" w:cs="Times New Roman"/>
-          <w:b/>
-          <w:bCs/>
-        </w:rPr>
-        <w:t>l</w:t>
-      </w:r>
-      <w:r>
-        <w:rPr>
-          <w:rFonts w:ascii="Times New Roman" w:hAnsi="Times New Roman" w:cs="Times New Roman"/>
-          <w:b/>
-          <w:bCs/>
-        </w:rPr>
-        <w:t xml:space="preserve"> </w:t>
-      </w:r>
-      <w:proofErr w:type="gramStart"/>
-      <w:r>
-        <w:rPr>
-          <w:rFonts w:ascii="Times New Roman" w:hAnsi="Times New Roman" w:cs="Times New Roman"/>
-          <w:b/>
-          <w:bCs/>
-        </w:rPr>
-        <w:t>instructor</w:t>
-      </w:r>
-      <w:r>
-        <w:rPr>
-          <w:rFonts w:ascii="Times New Roman" w:hAnsi="Times New Roman" w:cs="Times New Roman"/>
-          <w:b/>
-          <w:bCs/>
-        </w:rPr>
-        <w:t xml:space="preserve"> </w:t>
-      </w:r>
-      <w:r>
-        <w:rPr>
-          <w:rFonts w:ascii="Times New Roman" w:hAnsi="Times New Roman" w:cs="Times New Roman"/>
-          <w:b/>
-          <w:bCs/>
-        </w:rPr>
-        <w:t>:</w:t>
-      </w:r>
-      <w:proofErr w:type="gramEnd"/>
-    </w:p>
-    <w:p>
-      <w:pPr>
-        <w:pStyle w:val="Default"/>
-        <w:jc w:val="center"/>
-        <w:rPr>
-          <w:rFonts w:ascii="Times New Roman" w:hAnsi="Times New Roman" w:cs="Times New Roman"/>
-          <w:b/>
-          <w:bCs/>
-        </w:rPr>
-      </w:pPr>
-    </w:p>
-    <w:p>
-      <w:pPr>
-        <w:pStyle w:val="Default"/>
-        <w:jc w:val="center"/>
-        <w:rPr>
-          <w:rFonts w:ascii="Times New Roman" w:hAnsi="Times New Roman" w:cs="Times New Roman"/>
-          <w:b/>
-          <w:bCs/>
-        </w:rPr>
-      </w:pPr>
-      <w:proofErr w:type="spellStart"/>
-      <w:r>
-        <w:rPr>
-          <w:rFonts w:ascii="Times New Roman" w:hAnsi="Times New Roman" w:cs="Times New Roman"/>
-          <w:b/>
-          <w:bCs/>
-        </w:rPr>
-        <w:t>Hernan</w:t>
-      </w:r>
-      <w:proofErr w:type="spellEnd"/>
-      <w:r>
-        <w:rPr>
-          <w:rFonts w:ascii="Times New Roman" w:hAnsi="Times New Roman" w:cs="Times New Roman"/>
-          <w:b/>
-          <w:bCs/>
-        </w:rPr>
-        <w:t xml:space="preserve"> Bonilla</w:t>
+        <w:t>Hernan Bonilla</w:t>
       </w:r>
     </w:p>
     <w:p>
@@ -471,25 +441,39 @@
           <w:b/>
           <w:bCs/>
         </w:rPr>
-        <w:t xml:space="preserve">10 de </w:t>
-      </w:r>
-      <w:proofErr w:type="gramStart"/>
+        <w:t>06</w:t>
+      </w:r>
       <w:r>
         <w:rPr>
           <w:rFonts w:ascii="Times New Roman" w:hAnsi="Times New Roman" w:cs="Times New Roman"/>
           <w:b/>
           <w:bCs/>
         </w:rPr>
-        <w:t>Diciembre</w:t>
-      </w:r>
-      <w:proofErr w:type="gramEnd"/>
+        <w:t xml:space="preserve"> de </w:t>
+      </w:r>
       <w:r>
         <w:rPr>
           <w:rFonts w:ascii="Times New Roman" w:hAnsi="Times New Roman" w:cs="Times New Roman"/>
           <w:b/>
           <w:bCs/>
         </w:rPr>
-        <w:t xml:space="preserve"> del 2023</w:t>
+        <w:t xml:space="preserve">Febrero </w:t>
+      </w:r>
+      <w:r>
+        <w:rPr>
+          <w:rFonts w:ascii="Times New Roman" w:hAnsi="Times New Roman" w:cs="Times New Roman"/>
+          <w:b/>
+          <w:bCs/>
+        </w:rPr>
+        <w:t>del 202</w:t>
+      </w:r>
+      <w:r>
+        <w:rPr>
+          <w:rFonts w:ascii="Times New Roman" w:hAnsi="Times New Roman" w:cs="Times New Roman"/>
+          <w:b/>
+          <w:bCs/>
+        </w:rPr>
+        <w:t>4</w:t>
       </w:r>
     </w:p>
     <w:p>
@@ -510,7 +494,10 @@
         </w:rPr>
       </w:pPr>
     </w:p>
-    <w:p/>
+    <w:p>
+      <w:bookmarkStart w:id="0" w:name="_GoBack"/>
+      <w:bookmarkEnd w:id="0"/>
+    </w:p>
     <w:p/>
     <w:p/>
     <w:p>
@@ -1030,32 +1017,43 @@
     </w:p>
     <w:tbl>
       <w:tblPr>
-        <w:tblStyle w:val="Tablaconcuadrcula5oscura-nfasis6"/>
-        <w:tblW w:w="0" w:type="auto"/>
+        <w:tblStyle w:val="Tabladelista7concolores-nfasis1"/>
+        <w:tblW w:w="11056" w:type="dxa"/>
+        <w:tblBorders>
+          <w:top w:val="single" w:sz="4" w:space="0" w:color="FFFFFF" w:themeColor="background1"/>
+          <w:left w:val="single" w:sz="4" w:space="0" w:color="FFFFFF" w:themeColor="background1"/>
+          <w:bottom w:val="single" w:sz="4" w:space="0" w:color="FFFFFF" w:themeColor="background1"/>
+          <w:right w:val="single" w:sz="4" w:space="0" w:color="FFFFFF" w:themeColor="background1"/>
+          <w:insideH w:val="single" w:sz="4" w:space="0" w:color="FFFFFF" w:themeColor="background1"/>
+          <w:insideV w:val="single" w:sz="4" w:space="0" w:color="FFFFFF" w:themeColor="background1"/>
+        </w:tblBorders>
+        <w:shd w:val="clear" w:color="auto" w:fill="7030A0"/>
         <w:tblLayout w:type="fixed"/>
         <w:tblLook w:val="0000" w:firstRow="0" w:lastRow="0" w:firstColumn="0" w:lastColumn="0" w:noHBand="0" w:noVBand="0"/>
       </w:tblPr>
       <w:tblGrid>
-        <w:gridCol w:w="2530"/>
-        <w:gridCol w:w="2530"/>
-        <w:gridCol w:w="2278"/>
-        <w:gridCol w:w="254"/>
+        <w:gridCol w:w="3684"/>
+        <w:gridCol w:w="3684"/>
+        <w:gridCol w:w="3319"/>
+        <w:gridCol w:w="369"/>
       </w:tblGrid>
       <w:tr>
         <w:trPr>
           <w:cnfStyle w:val="000000100000" w:firstRow="0" w:lastRow="0" w:firstColumn="0" w:lastColumn="0" w:oddVBand="0" w:evenVBand="0" w:oddHBand="1" w:evenHBand="0" w:firstRowFirstColumn="0" w:firstRowLastColumn="0" w:lastRowFirstColumn="0" w:lastRowLastColumn="0"/>
-          <w:trHeight w:val="112"/>
+          <w:trHeight w:val="100"/>
         </w:trPr>
         <w:tc>
           <w:tcPr>
             <w:cnfStyle w:val="000010000000" w:firstRow="0" w:lastRow="0" w:firstColumn="0" w:lastColumn="0" w:oddVBand="1" w:evenVBand="0" w:oddHBand="0" w:evenHBand="0" w:firstRowFirstColumn="0" w:firstRowLastColumn="0" w:lastRowFirstColumn="0" w:lastRowLastColumn="0"/>
-            <w:tcW w:w="7338" w:type="dxa"/>
+            <w:tcW w:w="10687" w:type="dxa"/>
             <w:gridSpan w:val="3"/>
+            <w:shd w:val="clear" w:color="auto" w:fill="7030A0"/>
           </w:tcPr>
           <w:p>
             <w:pPr>
               <w:pStyle w:val="Default"/>
               <w:rPr>
+                <w:color w:val="E7E6E6" w:themeColor="background2"/>
                 <w:sz w:val="23"/>
                 <w:szCs w:val="23"/>
               </w:rPr>
@@ -1064,6 +1062,7 @@
               <w:rPr>
                 <w:b/>
                 <w:bCs/>
+                <w:color w:val="E7E6E6" w:themeColor="background2"/>
                 <w:sz w:val="23"/>
                 <w:szCs w:val="23"/>
               </w:rPr>
@@ -1073,13 +1072,15 @@
         </w:tc>
         <w:tc>
           <w:tcPr>
-            <w:tcW w:w="254" w:type="dxa"/>
+            <w:tcW w:w="369" w:type="dxa"/>
+            <w:shd w:val="clear" w:color="auto" w:fill="7030A0"/>
           </w:tcPr>
           <w:p>
             <w:pPr>
               <w:pStyle w:val="Default"/>
               <w:cnfStyle w:val="000000100000" w:firstRow="0" w:lastRow="0" w:firstColumn="0" w:lastColumn="0" w:oddVBand="0" w:evenVBand="0" w:oddHBand="1" w:evenHBand="0" w:firstRowFirstColumn="0" w:firstRowLastColumn="0" w:lastRowFirstColumn="0" w:lastRowLastColumn="0"/>
               <w:rPr>
+                <w:color w:val="E7E6E6" w:themeColor="background2"/>
                 <w:sz w:val="23"/>
                 <w:szCs w:val="23"/>
               </w:rPr>
@@ -1089,12 +1090,13 @@
       </w:tr>
       <w:tr>
         <w:trPr>
-          <w:trHeight w:val="112"/>
+          <w:trHeight w:val="100"/>
         </w:trPr>
         <w:tc>
           <w:tcPr>
             <w:cnfStyle w:val="000010000000" w:firstRow="0" w:lastRow="0" w:firstColumn="0" w:lastColumn="0" w:oddVBand="1" w:evenVBand="0" w:oddHBand="0" w:evenHBand="0" w:firstRowFirstColumn="0" w:firstRowLastColumn="0" w:lastRowFirstColumn="0" w:lastRowLastColumn="0"/>
-            <w:tcW w:w="2530" w:type="dxa"/>
+            <w:tcW w:w="3684" w:type="dxa"/>
+            <w:shd w:val="clear" w:color="auto" w:fill="7030A0"/>
           </w:tcPr>
           <w:p>
             <w:pPr>
@@ -1102,6 +1104,7 @@
               <w:rPr>
                 <w:b/>
                 <w:bCs/>
+                <w:color w:val="E7E6E6" w:themeColor="background2"/>
                 <w:sz w:val="23"/>
                 <w:szCs w:val="23"/>
               </w:rPr>
@@ -1110,7 +1113,8 @@
         </w:tc>
         <w:tc>
           <w:tcPr>
-            <w:tcW w:w="2530" w:type="dxa"/>
+            <w:tcW w:w="3684" w:type="dxa"/>
+            <w:shd w:val="clear" w:color="auto" w:fill="7030A0"/>
           </w:tcPr>
           <w:p>
             <w:pPr>
@@ -1119,6 +1123,7 @@
               <w:rPr>
                 <w:b/>
                 <w:bCs/>
+                <w:color w:val="E7E6E6" w:themeColor="background2"/>
                 <w:sz w:val="23"/>
                 <w:szCs w:val="23"/>
               </w:rPr>
@@ -1127,6 +1132,7 @@
               <w:rPr>
                 <w:b/>
                 <w:bCs/>
+                <w:color w:val="E7E6E6" w:themeColor="background2"/>
                 <w:sz w:val="23"/>
                 <w:szCs w:val="23"/>
               </w:rPr>
@@ -1137,8 +1143,9 @@
         <w:tc>
           <w:tcPr>
             <w:cnfStyle w:val="000010000000" w:firstRow="0" w:lastRow="0" w:firstColumn="0" w:lastColumn="0" w:oddVBand="1" w:evenVBand="0" w:oddHBand="0" w:evenHBand="0" w:firstRowFirstColumn="0" w:firstRowLastColumn="0" w:lastRowFirstColumn="0" w:lastRowLastColumn="0"/>
-            <w:tcW w:w="2532" w:type="dxa"/>
+            <w:tcW w:w="3687" w:type="dxa"/>
             <w:gridSpan w:val="2"/>
+            <w:shd w:val="clear" w:color="auto" w:fill="7030A0"/>
           </w:tcPr>
           <w:p>
             <w:pPr>
@@ -1146,6 +1153,7 @@
               <w:rPr>
                 <w:b/>
                 <w:bCs/>
+                <w:color w:val="E7E6E6" w:themeColor="background2"/>
                 <w:sz w:val="23"/>
                 <w:szCs w:val="23"/>
               </w:rPr>
@@ -1154,6 +1162,7 @@
               <w:rPr>
                 <w:b/>
                 <w:bCs/>
+                <w:color w:val="E7E6E6" w:themeColor="background2"/>
                 <w:sz w:val="23"/>
                 <w:szCs w:val="23"/>
               </w:rPr>
@@ -1165,17 +1174,19 @@
       <w:tr>
         <w:trPr>
           <w:cnfStyle w:val="000000100000" w:firstRow="0" w:lastRow="0" w:firstColumn="0" w:lastColumn="0" w:oddVBand="0" w:evenVBand="0" w:oddHBand="1" w:evenHBand="0" w:firstRowFirstColumn="0" w:firstRowLastColumn="0" w:lastRowFirstColumn="0" w:lastRowLastColumn="0"/>
-          <w:trHeight w:val="112"/>
+          <w:trHeight w:val="100"/>
         </w:trPr>
         <w:tc>
           <w:tcPr>
             <w:cnfStyle w:val="000010000000" w:firstRow="0" w:lastRow="0" w:firstColumn="0" w:lastColumn="0" w:oddVBand="1" w:evenVBand="0" w:oddHBand="0" w:evenHBand="0" w:firstRowFirstColumn="0" w:firstRowLastColumn="0" w:lastRowFirstColumn="0" w:lastRowLastColumn="0"/>
-            <w:tcW w:w="2530" w:type="dxa"/>
+            <w:tcW w:w="3684" w:type="dxa"/>
+            <w:shd w:val="clear" w:color="auto" w:fill="7030A0"/>
           </w:tcPr>
           <w:p>
             <w:pPr>
               <w:pStyle w:val="Default"/>
               <w:rPr>
+                <w:color w:val="E7E6E6" w:themeColor="background2"/>
                 <w:sz w:val="23"/>
                 <w:szCs w:val="23"/>
               </w:rPr>
@@ -1184,6 +1195,7 @@
               <w:rPr>
                 <w:b/>
                 <w:bCs/>
+                <w:color w:val="E7E6E6" w:themeColor="background2"/>
                 <w:sz w:val="23"/>
                 <w:szCs w:val="23"/>
               </w:rPr>
@@ -1193,13 +1205,15 @@
         </w:tc>
         <w:tc>
           <w:tcPr>
-            <w:tcW w:w="2530" w:type="dxa"/>
+            <w:tcW w:w="3684" w:type="dxa"/>
+            <w:shd w:val="clear" w:color="auto" w:fill="7030A0"/>
           </w:tcPr>
           <w:p>
             <w:pPr>
               <w:pStyle w:val="Default"/>
               <w:cnfStyle w:val="000000100000" w:firstRow="0" w:lastRow="0" w:firstColumn="0" w:lastColumn="0" w:oddVBand="0" w:evenVBand="0" w:oddHBand="1" w:evenHBand="0" w:firstRowFirstColumn="0" w:firstRowLastColumn="0" w:lastRowFirstColumn="0" w:lastRowLastColumn="0"/>
               <w:rPr>
+                <w:color w:val="E7E6E6" w:themeColor="background2"/>
                 <w:sz w:val="23"/>
                 <w:szCs w:val="23"/>
               </w:rPr>
@@ -1208,6 +1222,7 @@
               <w:rPr>
                 <w:b/>
                 <w:bCs/>
+                <w:color w:val="E7E6E6" w:themeColor="background2"/>
                 <w:sz w:val="23"/>
                 <w:szCs w:val="23"/>
               </w:rPr>
@@ -1218,13 +1233,15 @@
         <w:tc>
           <w:tcPr>
             <w:cnfStyle w:val="000010000000" w:firstRow="0" w:lastRow="0" w:firstColumn="0" w:lastColumn="0" w:oddVBand="1" w:evenVBand="0" w:oddHBand="0" w:evenHBand="0" w:firstRowFirstColumn="0" w:firstRowLastColumn="0" w:lastRowFirstColumn="0" w:lastRowLastColumn="0"/>
-            <w:tcW w:w="2532" w:type="dxa"/>
+            <w:tcW w:w="3687" w:type="dxa"/>
             <w:gridSpan w:val="2"/>
+            <w:shd w:val="clear" w:color="auto" w:fill="7030A0"/>
           </w:tcPr>
           <w:p>
             <w:pPr>
               <w:pStyle w:val="Default"/>
               <w:rPr>
+                <w:color w:val="E7E6E6" w:themeColor="background2"/>
                 <w:sz w:val="23"/>
                 <w:szCs w:val="23"/>
               </w:rPr>
@@ -1233,6 +1250,7 @@
               <w:rPr>
                 <w:b/>
                 <w:bCs/>
+                <w:color w:val="E7E6E6" w:themeColor="background2"/>
                 <w:sz w:val="23"/>
                 <w:szCs w:val="23"/>
               </w:rPr>
@@ -1243,23 +1261,26 @@
       </w:tr>
       <w:tr>
         <w:trPr>
-          <w:trHeight w:val="112"/>
+          <w:trHeight w:val="100"/>
         </w:trPr>
         <w:tc>
           <w:tcPr>
             <w:cnfStyle w:val="000010000000" w:firstRow="0" w:lastRow="0" w:firstColumn="0" w:lastColumn="0" w:oddVBand="1" w:evenVBand="0" w:oddHBand="0" w:evenHBand="0" w:firstRowFirstColumn="0" w:firstRowLastColumn="0" w:lastRowFirstColumn="0" w:lastRowLastColumn="0"/>
-            <w:tcW w:w="2530" w:type="dxa"/>
+            <w:tcW w:w="3684" w:type="dxa"/>
+            <w:shd w:val="clear" w:color="auto" w:fill="7030A0"/>
           </w:tcPr>
           <w:p>
             <w:pPr>
               <w:pStyle w:val="Default"/>
               <w:rPr>
+                <w:color w:val="E7E6E6" w:themeColor="background2"/>
                 <w:sz w:val="23"/>
                 <w:szCs w:val="23"/>
               </w:rPr>
             </w:pPr>
             <w:r>
               <w:rPr>
+                <w:color w:val="E7E6E6" w:themeColor="background2"/>
                 <w:sz w:val="23"/>
                 <w:szCs w:val="23"/>
               </w:rPr>
@@ -1269,19 +1290,22 @@
         </w:tc>
         <w:tc>
           <w:tcPr>
-            <w:tcW w:w="2530" w:type="dxa"/>
+            <w:tcW w:w="3684" w:type="dxa"/>
+            <w:shd w:val="clear" w:color="auto" w:fill="7030A0"/>
           </w:tcPr>
           <w:p>
             <w:pPr>
               <w:pStyle w:val="Default"/>
               <w:cnfStyle w:val="000000000000" w:firstRow="0" w:lastRow="0" w:firstColumn="0" w:lastColumn="0" w:oddVBand="0" w:evenVBand="0" w:oddHBand="0" w:evenHBand="0" w:firstRowFirstColumn="0" w:firstRowLastColumn="0" w:lastRowFirstColumn="0" w:lastRowLastColumn="0"/>
               <w:rPr>
+                <w:color w:val="E7E6E6" w:themeColor="background2"/>
                 <w:sz w:val="23"/>
                 <w:szCs w:val="23"/>
               </w:rPr>
             </w:pPr>
             <w:r>
               <w:rPr>
+                <w:color w:val="E7E6E6" w:themeColor="background2"/>
                 <w:sz w:val="23"/>
                 <w:szCs w:val="23"/>
               </w:rPr>
@@ -1292,19 +1316,22 @@
         <w:tc>
           <w:tcPr>
             <w:cnfStyle w:val="000010000000" w:firstRow="0" w:lastRow="0" w:firstColumn="0" w:lastColumn="0" w:oddVBand="1" w:evenVBand="0" w:oddHBand="0" w:evenHBand="0" w:firstRowFirstColumn="0" w:firstRowLastColumn="0" w:lastRowFirstColumn="0" w:lastRowLastColumn="0"/>
-            <w:tcW w:w="2532" w:type="dxa"/>
+            <w:tcW w:w="3687" w:type="dxa"/>
             <w:gridSpan w:val="2"/>
+            <w:shd w:val="clear" w:color="auto" w:fill="7030A0"/>
           </w:tcPr>
           <w:p>
             <w:pPr>
               <w:pStyle w:val="Default"/>
               <w:rPr>
+                <w:color w:val="E7E6E6" w:themeColor="background2"/>
                 <w:sz w:val="23"/>
                 <w:szCs w:val="23"/>
               </w:rPr>
             </w:pPr>
             <w:r>
               <w:rPr>
+                <w:color w:val="E7E6E6" w:themeColor="background2"/>
                 <w:sz w:val="23"/>
                 <w:szCs w:val="23"/>
               </w:rPr>
@@ -1316,23 +1343,26 @@
       <w:tr>
         <w:trPr>
           <w:cnfStyle w:val="000000100000" w:firstRow="0" w:lastRow="0" w:firstColumn="0" w:lastColumn="0" w:oddVBand="0" w:evenVBand="0" w:oddHBand="1" w:evenHBand="0" w:firstRowFirstColumn="0" w:firstRowLastColumn="0" w:lastRowFirstColumn="0" w:lastRowLastColumn="0"/>
-          <w:trHeight w:val="112"/>
+          <w:trHeight w:val="100"/>
         </w:trPr>
         <w:tc>
           <w:tcPr>
             <w:cnfStyle w:val="000010000000" w:firstRow="0" w:lastRow="0" w:firstColumn="0" w:lastColumn="0" w:oddVBand="1" w:evenVBand="0" w:oddHBand="0" w:evenHBand="0" w:firstRowFirstColumn="0" w:firstRowLastColumn="0" w:lastRowFirstColumn="0" w:lastRowLastColumn="0"/>
-            <w:tcW w:w="2530" w:type="dxa"/>
+            <w:tcW w:w="3684" w:type="dxa"/>
+            <w:shd w:val="clear" w:color="auto" w:fill="7030A0"/>
           </w:tcPr>
           <w:p>
             <w:pPr>
               <w:pStyle w:val="Default"/>
               <w:rPr>
+                <w:color w:val="E7E6E6" w:themeColor="background2"/>
                 <w:sz w:val="23"/>
                 <w:szCs w:val="23"/>
               </w:rPr>
             </w:pPr>
             <w:r>
               <w:rPr>
+                <w:color w:val="E7E6E6" w:themeColor="background2"/>
                 <w:sz w:val="23"/>
                 <w:szCs w:val="23"/>
               </w:rPr>
@@ -1342,19 +1372,22 @@
         </w:tc>
         <w:tc>
           <w:tcPr>
-            <w:tcW w:w="2530" w:type="dxa"/>
+            <w:tcW w:w="3684" w:type="dxa"/>
+            <w:shd w:val="clear" w:color="auto" w:fill="7030A0"/>
           </w:tcPr>
           <w:p>
             <w:pPr>
               <w:pStyle w:val="Default"/>
               <w:cnfStyle w:val="000000100000" w:firstRow="0" w:lastRow="0" w:firstColumn="0" w:lastColumn="0" w:oddVBand="0" w:evenVBand="0" w:oddHBand="1" w:evenHBand="0" w:firstRowFirstColumn="0" w:firstRowLastColumn="0" w:lastRowFirstColumn="0" w:lastRowLastColumn="0"/>
               <w:rPr>
+                <w:color w:val="E7E6E6" w:themeColor="background2"/>
                 <w:sz w:val="23"/>
                 <w:szCs w:val="23"/>
               </w:rPr>
             </w:pPr>
             <w:r>
               <w:rPr>
+                <w:color w:val="E7E6E6" w:themeColor="background2"/>
                 <w:sz w:val="23"/>
                 <w:szCs w:val="23"/>
               </w:rPr>
@@ -1365,19 +1398,22 @@
         <w:tc>
           <w:tcPr>
             <w:cnfStyle w:val="000010000000" w:firstRow="0" w:lastRow="0" w:firstColumn="0" w:lastColumn="0" w:oddVBand="1" w:evenVBand="0" w:oddHBand="0" w:evenHBand="0" w:firstRowFirstColumn="0" w:firstRowLastColumn="0" w:lastRowFirstColumn="0" w:lastRowLastColumn="0"/>
-            <w:tcW w:w="2532" w:type="dxa"/>
+            <w:tcW w:w="3687" w:type="dxa"/>
             <w:gridSpan w:val="2"/>
+            <w:shd w:val="clear" w:color="auto" w:fill="7030A0"/>
           </w:tcPr>
           <w:p>
             <w:pPr>
               <w:pStyle w:val="Default"/>
               <w:rPr>
+                <w:color w:val="E7E6E6" w:themeColor="background2"/>
                 <w:sz w:val="23"/>
                 <w:szCs w:val="23"/>
               </w:rPr>
             </w:pPr>
             <w:r>
               <w:rPr>
+                <w:color w:val="E7E6E6" w:themeColor="background2"/>
                 <w:sz w:val="23"/>
                 <w:szCs w:val="23"/>
               </w:rPr>
@@ -1388,23 +1424,26 @@
       </w:tr>
       <w:tr>
         <w:trPr>
-          <w:trHeight w:val="112"/>
+          <w:trHeight w:val="100"/>
         </w:trPr>
         <w:tc>
           <w:tcPr>
             <w:cnfStyle w:val="000010000000" w:firstRow="0" w:lastRow="0" w:firstColumn="0" w:lastColumn="0" w:oddVBand="1" w:evenVBand="0" w:oddHBand="0" w:evenHBand="0" w:firstRowFirstColumn="0" w:firstRowLastColumn="0" w:lastRowFirstColumn="0" w:lastRowLastColumn="0"/>
-            <w:tcW w:w="2530" w:type="dxa"/>
+            <w:tcW w:w="3684" w:type="dxa"/>
+            <w:shd w:val="clear" w:color="auto" w:fill="7030A0"/>
           </w:tcPr>
           <w:p>
             <w:pPr>
               <w:pStyle w:val="Default"/>
               <w:rPr>
+                <w:color w:val="E7E6E6" w:themeColor="background2"/>
                 <w:sz w:val="23"/>
                 <w:szCs w:val="23"/>
               </w:rPr>
             </w:pPr>
             <w:r>
               <w:rPr>
+                <w:color w:val="E7E6E6" w:themeColor="background2"/>
                 <w:sz w:val="23"/>
                 <w:szCs w:val="23"/>
               </w:rPr>
@@ -1414,19 +1453,22 @@
         </w:tc>
         <w:tc>
           <w:tcPr>
-            <w:tcW w:w="2530" w:type="dxa"/>
+            <w:tcW w:w="3684" w:type="dxa"/>
+            <w:shd w:val="clear" w:color="auto" w:fill="7030A0"/>
           </w:tcPr>
           <w:p>
             <w:pPr>
               <w:pStyle w:val="Default"/>
               <w:cnfStyle w:val="000000000000" w:firstRow="0" w:lastRow="0" w:firstColumn="0" w:lastColumn="0" w:oddVBand="0" w:evenVBand="0" w:oddHBand="0" w:evenHBand="0" w:firstRowFirstColumn="0" w:firstRowLastColumn="0" w:lastRowFirstColumn="0" w:lastRowLastColumn="0"/>
               <w:rPr>
+                <w:color w:val="E7E6E6" w:themeColor="background2"/>
                 <w:sz w:val="23"/>
                 <w:szCs w:val="23"/>
               </w:rPr>
             </w:pPr>
             <w:r>
               <w:rPr>
+                <w:color w:val="E7E6E6" w:themeColor="background2"/>
                 <w:sz w:val="23"/>
                 <w:szCs w:val="23"/>
               </w:rPr>
@@ -1437,19 +1479,22 @@
         <w:tc>
           <w:tcPr>
             <w:cnfStyle w:val="000010000000" w:firstRow="0" w:lastRow="0" w:firstColumn="0" w:lastColumn="0" w:oddVBand="1" w:evenVBand="0" w:oddHBand="0" w:evenHBand="0" w:firstRowFirstColumn="0" w:firstRowLastColumn="0" w:lastRowFirstColumn="0" w:lastRowLastColumn="0"/>
-            <w:tcW w:w="2532" w:type="dxa"/>
+            <w:tcW w:w="3687" w:type="dxa"/>
             <w:gridSpan w:val="2"/>
+            <w:shd w:val="clear" w:color="auto" w:fill="7030A0"/>
           </w:tcPr>
           <w:p>
             <w:pPr>
               <w:pStyle w:val="Default"/>
               <w:rPr>
+                <w:color w:val="E7E6E6" w:themeColor="background2"/>
                 <w:sz w:val="23"/>
                 <w:szCs w:val="23"/>
               </w:rPr>
             </w:pPr>
             <w:r>
               <w:rPr>
+                <w:color w:val="E7E6E6" w:themeColor="background2"/>
                 <w:sz w:val="23"/>
                 <w:szCs w:val="23"/>
               </w:rPr>
@@ -1461,23 +1506,26 @@
       <w:tr>
         <w:trPr>
           <w:cnfStyle w:val="000000100000" w:firstRow="0" w:lastRow="0" w:firstColumn="0" w:lastColumn="0" w:oddVBand="0" w:evenVBand="0" w:oddHBand="1" w:evenHBand="0" w:firstRowFirstColumn="0" w:firstRowLastColumn="0" w:lastRowFirstColumn="0" w:lastRowLastColumn="0"/>
-          <w:trHeight w:val="112"/>
+          <w:trHeight w:val="100"/>
         </w:trPr>
         <w:tc>
           <w:tcPr>
             <w:cnfStyle w:val="000010000000" w:firstRow="0" w:lastRow="0" w:firstColumn="0" w:lastColumn="0" w:oddVBand="1" w:evenVBand="0" w:oddHBand="0" w:evenHBand="0" w:firstRowFirstColumn="0" w:firstRowLastColumn="0" w:lastRowFirstColumn="0" w:lastRowLastColumn="0"/>
-            <w:tcW w:w="2530" w:type="dxa"/>
+            <w:tcW w:w="3684" w:type="dxa"/>
+            <w:shd w:val="clear" w:color="auto" w:fill="7030A0"/>
           </w:tcPr>
           <w:p>
             <w:pPr>
               <w:pStyle w:val="Default"/>
               <w:rPr>
+                <w:color w:val="E7E6E6" w:themeColor="background2"/>
                 <w:sz w:val="23"/>
                 <w:szCs w:val="23"/>
               </w:rPr>
             </w:pPr>
             <w:r>
               <w:rPr>
+                <w:color w:val="E7E6E6" w:themeColor="background2"/>
                 <w:sz w:val="23"/>
                 <w:szCs w:val="23"/>
               </w:rPr>
@@ -1487,19 +1535,22 @@
         </w:tc>
         <w:tc>
           <w:tcPr>
-            <w:tcW w:w="2530" w:type="dxa"/>
+            <w:tcW w:w="3684" w:type="dxa"/>
+            <w:shd w:val="clear" w:color="auto" w:fill="7030A0"/>
           </w:tcPr>
           <w:p>
             <w:pPr>
               <w:pStyle w:val="Default"/>
               <w:cnfStyle w:val="000000100000" w:firstRow="0" w:lastRow="0" w:firstColumn="0" w:lastColumn="0" w:oddVBand="0" w:evenVBand="0" w:oddHBand="1" w:evenHBand="0" w:firstRowFirstColumn="0" w:firstRowLastColumn="0" w:lastRowFirstColumn="0" w:lastRowLastColumn="0"/>
               <w:rPr>
+                <w:color w:val="E7E6E6" w:themeColor="background2"/>
                 <w:sz w:val="23"/>
                 <w:szCs w:val="23"/>
               </w:rPr>
             </w:pPr>
             <w:r>
               <w:rPr>
+                <w:color w:val="E7E6E6" w:themeColor="background2"/>
                 <w:sz w:val="23"/>
                 <w:szCs w:val="23"/>
               </w:rPr>
@@ -1510,19 +1561,22 @@
         <w:tc>
           <w:tcPr>
             <w:cnfStyle w:val="000010000000" w:firstRow="0" w:lastRow="0" w:firstColumn="0" w:lastColumn="0" w:oddVBand="1" w:evenVBand="0" w:oddHBand="0" w:evenHBand="0" w:firstRowFirstColumn="0" w:firstRowLastColumn="0" w:lastRowFirstColumn="0" w:lastRowLastColumn="0"/>
-            <w:tcW w:w="2532" w:type="dxa"/>
+            <w:tcW w:w="3687" w:type="dxa"/>
             <w:gridSpan w:val="2"/>
+            <w:shd w:val="clear" w:color="auto" w:fill="7030A0"/>
           </w:tcPr>
           <w:p>
             <w:pPr>
               <w:pStyle w:val="Default"/>
               <w:rPr>
+                <w:color w:val="E7E6E6" w:themeColor="background2"/>
                 <w:sz w:val="23"/>
                 <w:szCs w:val="23"/>
               </w:rPr>
             </w:pPr>
             <w:r>
               <w:rPr>
+                <w:color w:val="E7E6E6" w:themeColor="background2"/>
                 <w:sz w:val="23"/>
                 <w:szCs w:val="23"/>
               </w:rPr>
@@ -1533,23 +1587,26 @@
       </w:tr>
       <w:tr>
         <w:trPr>
-          <w:trHeight w:val="112"/>
+          <w:trHeight w:val="100"/>
         </w:trPr>
         <w:tc>
           <w:tcPr>
             <w:cnfStyle w:val="000010000000" w:firstRow="0" w:lastRow="0" w:firstColumn="0" w:lastColumn="0" w:oddVBand="1" w:evenVBand="0" w:oddHBand="0" w:evenHBand="0" w:firstRowFirstColumn="0" w:firstRowLastColumn="0" w:lastRowFirstColumn="0" w:lastRowLastColumn="0"/>
-            <w:tcW w:w="2530" w:type="dxa"/>
+            <w:tcW w:w="3684" w:type="dxa"/>
+            <w:shd w:val="clear" w:color="auto" w:fill="7030A0"/>
           </w:tcPr>
           <w:p>
             <w:pPr>
               <w:pStyle w:val="Default"/>
               <w:rPr>
+                <w:color w:val="E7E6E6" w:themeColor="background2"/>
                 <w:sz w:val="23"/>
                 <w:szCs w:val="23"/>
               </w:rPr>
             </w:pPr>
             <w:r>
               <w:rPr>
+                <w:color w:val="E7E6E6" w:themeColor="background2"/>
                 <w:sz w:val="23"/>
                 <w:szCs w:val="23"/>
               </w:rPr>
@@ -1559,19 +1616,22 @@
         </w:tc>
         <w:tc>
           <w:tcPr>
-            <w:tcW w:w="2530" w:type="dxa"/>
+            <w:tcW w:w="3684" w:type="dxa"/>
+            <w:shd w:val="clear" w:color="auto" w:fill="7030A0"/>
           </w:tcPr>
           <w:p>
             <w:pPr>
               <w:pStyle w:val="Default"/>
               <w:cnfStyle w:val="000000000000" w:firstRow="0" w:lastRow="0" w:firstColumn="0" w:lastColumn="0" w:oddVBand="0" w:evenVBand="0" w:oddHBand="0" w:evenHBand="0" w:firstRowFirstColumn="0" w:firstRowLastColumn="0" w:lastRowFirstColumn="0" w:lastRowLastColumn="0"/>
               <w:rPr>
+                <w:color w:val="E7E6E6" w:themeColor="background2"/>
                 <w:sz w:val="23"/>
                 <w:szCs w:val="23"/>
               </w:rPr>
             </w:pPr>
             <w:r>
               <w:rPr>
+                <w:color w:val="E7E6E6" w:themeColor="background2"/>
                 <w:sz w:val="23"/>
                 <w:szCs w:val="23"/>
               </w:rPr>
@@ -1582,19 +1642,22 @@
         <w:tc>
           <w:tcPr>
             <w:cnfStyle w:val="000010000000" w:firstRow="0" w:lastRow="0" w:firstColumn="0" w:lastColumn="0" w:oddVBand="1" w:evenVBand="0" w:oddHBand="0" w:evenHBand="0" w:firstRowFirstColumn="0" w:firstRowLastColumn="0" w:lastRowFirstColumn="0" w:lastRowLastColumn="0"/>
-            <w:tcW w:w="2532" w:type="dxa"/>
+            <w:tcW w:w="3687" w:type="dxa"/>
             <w:gridSpan w:val="2"/>
+            <w:shd w:val="clear" w:color="auto" w:fill="7030A0"/>
           </w:tcPr>
           <w:p>
             <w:pPr>
               <w:pStyle w:val="Default"/>
               <w:rPr>
+                <w:color w:val="E7E6E6" w:themeColor="background2"/>
                 <w:sz w:val="23"/>
                 <w:szCs w:val="23"/>
               </w:rPr>
             </w:pPr>
             <w:r>
               <w:rPr>
+                <w:color w:val="E7E6E6" w:themeColor="background2"/>
                 <w:sz w:val="23"/>
                 <w:szCs w:val="23"/>
               </w:rPr>
@@ -1606,23 +1669,26 @@
       <w:tr>
         <w:trPr>
           <w:cnfStyle w:val="000000100000" w:firstRow="0" w:lastRow="0" w:firstColumn="0" w:lastColumn="0" w:oddVBand="0" w:evenVBand="0" w:oddHBand="1" w:evenHBand="0" w:firstRowFirstColumn="0" w:firstRowLastColumn="0" w:lastRowFirstColumn="0" w:lastRowLastColumn="0"/>
-          <w:trHeight w:val="112"/>
+          <w:trHeight w:val="100"/>
         </w:trPr>
         <w:tc>
           <w:tcPr>
             <w:cnfStyle w:val="000010000000" w:firstRow="0" w:lastRow="0" w:firstColumn="0" w:lastColumn="0" w:oddVBand="1" w:evenVBand="0" w:oddHBand="0" w:evenHBand="0" w:firstRowFirstColumn="0" w:firstRowLastColumn="0" w:lastRowFirstColumn="0" w:lastRowLastColumn="0"/>
-            <w:tcW w:w="2530" w:type="dxa"/>
+            <w:tcW w:w="3684" w:type="dxa"/>
+            <w:shd w:val="clear" w:color="auto" w:fill="7030A0"/>
           </w:tcPr>
           <w:p>
             <w:pPr>
               <w:pStyle w:val="Default"/>
               <w:rPr>
+                <w:color w:val="E7E6E6" w:themeColor="background2"/>
                 <w:sz w:val="23"/>
                 <w:szCs w:val="23"/>
               </w:rPr>
             </w:pPr>
             <w:r>
               <w:rPr>
+                <w:color w:val="E7E6E6" w:themeColor="background2"/>
                 <w:sz w:val="23"/>
                 <w:szCs w:val="23"/>
               </w:rPr>
@@ -1632,19 +1698,22 @@
         </w:tc>
         <w:tc>
           <w:tcPr>
-            <w:tcW w:w="2530" w:type="dxa"/>
+            <w:tcW w:w="3684" w:type="dxa"/>
+            <w:shd w:val="clear" w:color="auto" w:fill="7030A0"/>
           </w:tcPr>
           <w:p>
             <w:pPr>
               <w:pStyle w:val="Default"/>
               <w:cnfStyle w:val="000000100000" w:firstRow="0" w:lastRow="0" w:firstColumn="0" w:lastColumn="0" w:oddVBand="0" w:evenVBand="0" w:oddHBand="1" w:evenHBand="0" w:firstRowFirstColumn="0" w:firstRowLastColumn="0" w:lastRowFirstColumn="0" w:lastRowLastColumn="0"/>
               <w:rPr>
+                <w:color w:val="E7E6E6" w:themeColor="background2"/>
                 <w:sz w:val="23"/>
                 <w:szCs w:val="23"/>
               </w:rPr>
             </w:pPr>
             <w:r>
               <w:rPr>
+                <w:color w:val="E7E6E6" w:themeColor="background2"/>
                 <w:sz w:val="23"/>
                 <w:szCs w:val="23"/>
               </w:rPr>
@@ -1655,19 +1724,22 @@
         <w:tc>
           <w:tcPr>
             <w:cnfStyle w:val="000010000000" w:firstRow="0" w:lastRow="0" w:firstColumn="0" w:lastColumn="0" w:oddVBand="1" w:evenVBand="0" w:oddHBand="0" w:evenHBand="0" w:firstRowFirstColumn="0" w:firstRowLastColumn="0" w:lastRowFirstColumn="0" w:lastRowLastColumn="0"/>
-            <w:tcW w:w="2532" w:type="dxa"/>
+            <w:tcW w:w="3687" w:type="dxa"/>
             <w:gridSpan w:val="2"/>
+            <w:shd w:val="clear" w:color="auto" w:fill="7030A0"/>
           </w:tcPr>
           <w:p>
             <w:pPr>
               <w:pStyle w:val="Default"/>
               <w:rPr>
+                <w:color w:val="E7E6E6" w:themeColor="background2"/>
                 <w:sz w:val="23"/>
                 <w:szCs w:val="23"/>
               </w:rPr>
             </w:pPr>
             <w:r>
               <w:rPr>
+                <w:color w:val="E7E6E6" w:themeColor="background2"/>
                 <w:sz w:val="23"/>
                 <w:szCs w:val="23"/>
               </w:rPr>
@@ -1706,7 +1778,7 @@
     </w:p>
     <w:tbl>
       <w:tblPr>
-        <w:tblStyle w:val="Tablaconcuadrcula5oscura-nfasis6"/>
+        <w:tblStyle w:val="Tabladecuadrcula5oscura-nfasis6"/>
         <w:tblW w:w="0" w:type="auto"/>
         <w:tblLayout w:type="fixed"/>
         <w:tblLook w:val="0000" w:firstRow="0" w:lastRow="0" w:firstColumn="0" w:lastColumn="0" w:noHBand="0" w:noVBand="0"/>
@@ -1741,6 +1813,7 @@
                 <w:sz w:val="23"/>
                 <w:szCs w:val="23"/>
               </w:rPr>
+              <w:lastRenderedPageBreak/>
               <w:t xml:space="preserve">Tabla 2. Factores para estimar las necesidades energéticas diarias totales en diversos niveles de actividad general para mujeres y hombres entre 19 y 50 años Nivel general de actividad - factor de actividad (x GER) </w:t>
             </w:r>
           </w:p>
@@ -2075,7 +2148,6 @@
           <w:szCs w:val="20"/>
         </w:rPr>
       </w:pPr>
-      <w:proofErr w:type="gramStart"/>
       <w:r>
         <w:rPr>
           <w:b/>
@@ -2092,17 +2164,7 @@
           <w:sz w:val="20"/>
           <w:szCs w:val="20"/>
         </w:rPr>
-        <w:t>¿</w:t>
-      </w:r>
-      <w:proofErr w:type="gramEnd"/>
-      <w:r>
-        <w:rPr>
-          <w:b/>
-          <w:bCs/>
-          <w:sz w:val="20"/>
-          <w:szCs w:val="20"/>
-        </w:rPr>
-        <w:t xml:space="preserve">Cómo sería un puesto de trabajo ergonómico y adecuado para la contextura corporal de la persona? </w:t>
+        <w:t xml:space="preserve">¿Cómo sería un puesto de trabajo ergonómico y adecuado para la contextura corporal de la persona? </w:t>
       </w:r>
     </w:p>
     <w:p>
@@ -2690,32 +2752,32 @@
           <w:sz w:val="20"/>
           <w:szCs w:val="20"/>
         </w:rPr>
+        <w:t>Accesorios ergonómicos:</w:t>
+      </w:r>
+    </w:p>
+    <w:p>
+      <w:pPr>
+        <w:pStyle w:val="Default"/>
+        <w:rPr>
+          <w:sz w:val="20"/>
+          <w:szCs w:val="20"/>
+        </w:rPr>
+      </w:pPr>
+    </w:p>
+    <w:p>
+      <w:pPr>
+        <w:pStyle w:val="Default"/>
+        <w:rPr>
+          <w:sz w:val="20"/>
+          <w:szCs w:val="20"/>
+        </w:rPr>
+      </w:pPr>
+      <w:r>
+        <w:rPr>
+          <w:sz w:val="20"/>
+          <w:szCs w:val="20"/>
+        </w:rPr>
         <w:lastRenderedPageBreak/>
-        <w:t>Accesorios ergonómicos:</w:t>
-      </w:r>
-    </w:p>
-    <w:p>
-      <w:pPr>
-        <w:pStyle w:val="Default"/>
-        <w:rPr>
-          <w:sz w:val="20"/>
-          <w:szCs w:val="20"/>
-        </w:rPr>
-      </w:pPr>
-    </w:p>
-    <w:p>
-      <w:pPr>
-        <w:pStyle w:val="Default"/>
-        <w:rPr>
-          <w:sz w:val="20"/>
-          <w:szCs w:val="20"/>
-        </w:rPr>
-      </w:pPr>
-      <w:r>
-        <w:rPr>
-          <w:sz w:val="20"/>
-          <w:szCs w:val="20"/>
-        </w:rPr>
         <w:t>Considerar el uso de accesorios como reposapiés, almohadillas de muñeca y soportes lumbares según las necesidades individuales.</w:t>
       </w:r>
     </w:p>
@@ -2736,16 +2798,40 @@
           <w:szCs w:val="20"/>
         </w:rPr>
       </w:pPr>
-    </w:p>
-    <w:p>
-      <w:pPr>
-        <w:pStyle w:val="Default"/>
-        <w:rPr>
-          <w:sz w:val="20"/>
-          <w:szCs w:val="20"/>
-        </w:rPr>
-      </w:pPr>
-      <w:proofErr w:type="spellStart"/>
+      <w:r>
+        <w:rPr>
+          <w:sz w:val="20"/>
+          <w:szCs w:val="20"/>
+        </w:rPr>
+        <w:t xml:space="preserve">Descanso </w:t>
+      </w:r>
+    </w:p>
+    <w:p>
+      <w:pPr>
+        <w:pStyle w:val="Default"/>
+        <w:rPr>
+          <w:sz w:val="20"/>
+          <w:szCs w:val="20"/>
+        </w:rPr>
+      </w:pPr>
+    </w:p>
+    <w:p>
+      <w:pPr>
+        <w:pStyle w:val="Default"/>
+        <w:rPr>
+          <w:sz w:val="20"/>
+          <w:szCs w:val="20"/>
+        </w:rPr>
+      </w:pPr>
+    </w:p>
+    <w:p>
+      <w:pPr>
+        <w:pStyle w:val="Default"/>
+        <w:rPr>
+          <w:sz w:val="20"/>
+          <w:szCs w:val="20"/>
+        </w:rPr>
+      </w:pPr>
       <w:r>
         <w:rPr>
           <w:sz w:val="20"/>
@@ -2753,7 +2839,6 @@
         </w:rPr>
         <w:t>Ink</w:t>
       </w:r>
-      <w:proofErr w:type="spellEnd"/>
     </w:p>
     <w:p>
       <w:pPr>
@@ -2831,7 +2916,7 @@
 </file>
 
 <file path=word/endnotes.xml><?xml version="1.0" encoding="utf-8"?>
-<w:endnotes xmlns:wpc="http://schemas.microsoft.com/office/word/2010/wordprocessingCanvas" xmlns:cx="http://schemas.microsoft.com/office/drawing/2014/chartex" xmlns:cx1="http://schemas.microsoft.com/office/drawing/2015/9/8/chartex" xmlns:cx2="http://schemas.microsoft.com/office/drawing/2015/10/21/chartex" xmlns:cx3="http://schemas.microsoft.com/office/drawing/2016/5/9/chartex" xmlns:cx4="http://schemas.microsoft.com/office/drawing/2016/5/10/chartex" xmlns:cx5="http://schemas.microsoft.com/office/drawing/2016/5/11/chartex" xmlns:cx6="http://schemas.microsoft.com/office/drawing/2016/5/12/chartex" xmlns:cx7="http://schemas.microsoft.com/office/drawing/2016/5/13/chartex" xmlns:cx8="http://schemas.microsoft.com/office/drawing/2016/5/14/chartex" xmlns:mc="http://schemas.openxmlformats.org/markup-compatibility/2006" xmlns:aink="http://schemas.microsoft.com/office/drawing/2016/ink" xmlns:am3d="http://schemas.microsoft.com/office/drawing/2017/model3d" xmlns:o="urn:schemas-microsoft-com:office:office" xmlns:oel="http://schemas.microsoft.com/office/2019/extlst" xmlns:r="http://schemas.openxmlformats.org/officeDocument/2006/relationships" xmlns:m="http://schemas.openxmlformats.org/officeDocument/2006/math" xmlns:v="urn:schemas-microsoft-com:vml" xmlns:wp14="http://schemas.microsoft.com/office/word/2010/wordprocessingDrawing" xmlns:wp="http://schemas.openxmlformats.org/drawingml/2006/wordprocessingDrawing" xmlns:w10="urn:schemas-microsoft-com:office:word" xmlns:w="http://schemas.openxmlformats.org/wordprocessingml/2006/main" xmlns:w14="http://schemas.microsoft.com/office/word/2010/wordml" xmlns:w15="http://schemas.microsoft.com/office/word/2012/wordml" xmlns:w16cex="http://schemas.microsoft.com/office/word/2018/wordml/cex" xmlns:w16cid="http://schemas.microsoft.com/office/word/2016/wordml/cid" xmlns:w16="http://schemas.microsoft.com/office/word/2018/wordml" xmlns:w16sdtdh="http://schemas.microsoft.com/office/word/2020/wordml/sdtdatahash" xmlns:w16se="http://schemas.microsoft.com/office/word/2015/wordml/symex" xmlns:wpg="http://schemas.microsoft.com/office/word/2010/wordprocessingGroup" xmlns:wpi="http://schemas.microsoft.com/office/word/2010/wordprocessingInk" xmlns:wne="http://schemas.microsoft.com/office/word/2006/wordml" xmlns:wps="http://schemas.microsoft.com/office/word/2010/wordprocessingShape" mc:Ignorable="w14 w15 w16se w16cid w16 w16cex w16sdtdh wp14">
+<w:endnotes xmlns:wpc="http://schemas.microsoft.com/office/word/2010/wordprocessingCanvas" xmlns:mc="http://schemas.openxmlformats.org/markup-compatibility/2006" xmlns:o="urn:schemas-microsoft-com:office:office" xmlns:r="http://schemas.openxmlformats.org/officeDocument/2006/relationships" xmlns:m="http://schemas.openxmlformats.org/officeDocument/2006/math" xmlns:v="urn:schemas-microsoft-com:vml" xmlns:wp14="http://schemas.microsoft.com/office/word/2010/wordprocessingDrawing" xmlns:wp="http://schemas.openxmlformats.org/drawingml/2006/wordprocessingDrawing" xmlns:w10="urn:schemas-microsoft-com:office:word" xmlns:w="http://schemas.openxmlformats.org/wordprocessingml/2006/main" xmlns:w14="http://schemas.microsoft.com/office/word/2010/wordml" xmlns:w15="http://schemas.microsoft.com/office/word/2012/wordml" xmlns:wpg="http://schemas.microsoft.com/office/word/2010/wordprocessingGroup" xmlns:wpi="http://schemas.microsoft.com/office/word/2010/wordprocessingInk" xmlns:wne="http://schemas.microsoft.com/office/word/2006/wordml" xmlns:wps="http://schemas.microsoft.com/office/word/2010/wordprocessingShape" mc:Ignorable="w14 w15 wp14">
   <w:endnote w:type="separator" w:id="-1">
     <w:p>
       <w:pPr>
@@ -2856,7 +2941,7 @@
 </file>
 
 <file path=word/footnotes.xml><?xml version="1.0" encoding="utf-8"?>
-<w:footnotes xmlns:wpc="http://schemas.microsoft.com/office/word/2010/wordprocessingCanvas" xmlns:cx="http://schemas.microsoft.com/office/drawing/2014/chartex" xmlns:cx1="http://schemas.microsoft.com/office/drawing/2015/9/8/chartex" xmlns:cx2="http://schemas.microsoft.com/office/drawing/2015/10/21/chartex" xmlns:cx3="http://schemas.microsoft.com/office/drawing/2016/5/9/chartex" xmlns:cx4="http://schemas.microsoft.com/office/drawing/2016/5/10/chartex" xmlns:cx5="http://schemas.microsoft.com/office/drawing/2016/5/11/chartex" xmlns:cx6="http://schemas.microsoft.com/office/drawing/2016/5/12/chartex" xmlns:cx7="http://schemas.microsoft.com/office/drawing/2016/5/13/chartex" xmlns:cx8="http://schemas.microsoft.com/office/drawing/2016/5/14/chartex" xmlns:mc="http://schemas.openxmlformats.org/markup-compatibility/2006" xmlns:aink="http://schemas.microsoft.com/office/drawing/2016/ink" xmlns:am3d="http://schemas.microsoft.com/office/drawing/2017/model3d" xmlns:o="urn:schemas-microsoft-com:office:office" xmlns:oel="http://schemas.microsoft.com/office/2019/extlst" xmlns:r="http://schemas.openxmlformats.org/officeDocument/2006/relationships" xmlns:m="http://schemas.openxmlformats.org/officeDocument/2006/math" xmlns:v="urn:schemas-microsoft-com:vml" xmlns:wp14="http://schemas.microsoft.com/office/word/2010/wordprocessingDrawing" xmlns:wp="http://schemas.openxmlformats.org/drawingml/2006/wordprocessingDrawing" xmlns:w10="urn:schemas-microsoft-com:office:word" xmlns:w="http://schemas.openxmlformats.org/wordprocessingml/2006/main" xmlns:w14="http://schemas.microsoft.com/office/word/2010/wordml" xmlns:w15="http://schemas.microsoft.com/office/word/2012/wordml" xmlns:w16cex="http://schemas.microsoft.com/office/word/2018/wordml/cex" xmlns:w16cid="http://schemas.microsoft.com/office/word/2016/wordml/cid" xmlns:w16="http://schemas.microsoft.com/office/word/2018/wordml" xmlns:w16sdtdh="http://schemas.microsoft.com/office/word/2020/wordml/sdtdatahash" xmlns:w16se="http://schemas.microsoft.com/office/word/2015/wordml/symex" xmlns:wpg="http://schemas.microsoft.com/office/word/2010/wordprocessingGroup" xmlns:wpi="http://schemas.microsoft.com/office/word/2010/wordprocessingInk" xmlns:wne="http://schemas.microsoft.com/office/word/2006/wordml" xmlns:wps="http://schemas.microsoft.com/office/word/2010/wordprocessingShape" mc:Ignorable="w14 w15 w16se w16cid w16 w16cex w16sdtdh wp14">
+<w:footnotes xmlns:wpc="http://schemas.microsoft.com/office/word/2010/wordprocessingCanvas" xmlns:mc="http://schemas.openxmlformats.org/markup-compatibility/2006" xmlns:o="urn:schemas-microsoft-com:office:office" xmlns:r="http://schemas.openxmlformats.org/officeDocument/2006/relationships" xmlns:m="http://schemas.openxmlformats.org/officeDocument/2006/math" xmlns:v="urn:schemas-microsoft-com:vml" xmlns:wp14="http://schemas.microsoft.com/office/word/2010/wordprocessingDrawing" xmlns:wp="http://schemas.openxmlformats.org/drawingml/2006/wordprocessingDrawing" xmlns:w10="urn:schemas-microsoft-com:office:word" xmlns:w="http://schemas.openxmlformats.org/wordprocessingml/2006/main" xmlns:w14="http://schemas.microsoft.com/office/word/2010/wordml" xmlns:w15="http://schemas.microsoft.com/office/word/2012/wordml" xmlns:wpg="http://schemas.microsoft.com/office/word/2010/wordprocessingGroup" xmlns:wpi="http://schemas.microsoft.com/office/word/2010/wordprocessingInk" xmlns:wne="http://schemas.microsoft.com/office/word/2006/wordml" xmlns:wps="http://schemas.microsoft.com/office/word/2010/wordprocessingShape" mc:Ignorable="w14 w15 wp14">
   <w:footnote w:type="separator" w:id="-1">
     <w:p>
       <w:pPr>
@@ -2881,7 +2966,7 @@
 </file>
 
 <file path=word/numbering.xml><?xml version="1.0" encoding="utf-8"?>
-<w:numbering xmlns:wpc="http://schemas.microsoft.com/office/word/2010/wordprocessingCanvas" xmlns:cx="http://schemas.microsoft.com/office/drawing/2014/chartex" xmlns:cx1="http://schemas.microsoft.com/office/drawing/2015/9/8/chartex" xmlns:cx2="http://schemas.microsoft.com/office/drawing/2015/10/21/chartex" xmlns:cx3="http://schemas.microsoft.com/office/drawing/2016/5/9/chartex" xmlns:cx4="http://schemas.microsoft.com/office/drawing/2016/5/10/chartex" xmlns:cx5="http://schemas.microsoft.com/office/drawing/2016/5/11/chartex" xmlns:cx6="http://schemas.microsoft.com/office/drawing/2016/5/12/chartex" xmlns:cx7="http://schemas.microsoft.com/office/drawing/2016/5/13/chartex" xmlns:cx8="http://schemas.microsoft.com/office/drawing/2016/5/14/chartex" xmlns:mc="http://schemas.openxmlformats.org/markup-compatibility/2006" xmlns:aink="http://schemas.microsoft.com/office/drawing/2016/ink" xmlns:am3d="http://schemas.microsoft.com/office/drawing/2017/model3d" xmlns:o="urn:schemas-microsoft-com:office:office" xmlns:oel="http://schemas.microsoft.com/office/2019/extlst" xmlns:r="http://schemas.openxmlformats.org/officeDocument/2006/relationships" xmlns:m="http://schemas.openxmlformats.org/officeDocument/2006/math" xmlns:v="urn:schemas-microsoft-com:vml" xmlns:wp14="http://schemas.microsoft.com/office/word/2010/wordprocessingDrawing" xmlns:wp="http://schemas.openxmlformats.org/drawingml/2006/wordprocessingDrawing" xmlns:w10="urn:schemas-microsoft-com:office:word" xmlns:w="http://schemas.openxmlformats.org/wordprocessingml/2006/main" xmlns:w14="http://schemas.microsoft.com/office/word/2010/wordml" xmlns:w15="http://schemas.microsoft.com/office/word/2012/wordml" xmlns:w16cex="http://schemas.microsoft.com/office/word/2018/wordml/cex" xmlns:w16cid="http://schemas.microsoft.com/office/word/2016/wordml/cid" xmlns:w16="http://schemas.microsoft.com/office/word/2018/wordml" xmlns:w16sdtdh="http://schemas.microsoft.com/office/word/2020/wordml/sdtdatahash" xmlns:w16se="http://schemas.microsoft.com/office/word/2015/wordml/symex" xmlns:wpg="http://schemas.microsoft.com/office/word/2010/wordprocessingGroup" xmlns:wpi="http://schemas.microsoft.com/office/word/2010/wordprocessingInk" xmlns:wne="http://schemas.microsoft.com/office/word/2006/wordml" xmlns:wps="http://schemas.microsoft.com/office/word/2010/wordprocessingShape" mc:Ignorable="w14 w15 w16se w16cid w16 w16cex w16sdtdh wp14">
+<w:numbering xmlns:wpc="http://schemas.microsoft.com/office/word/2010/wordprocessingCanvas" xmlns:mc="http://schemas.openxmlformats.org/markup-compatibility/2006" xmlns:o="urn:schemas-microsoft-com:office:office" xmlns:r="http://schemas.openxmlformats.org/officeDocument/2006/relationships" xmlns:m="http://schemas.openxmlformats.org/officeDocument/2006/math" xmlns:v="urn:schemas-microsoft-com:vml" xmlns:wp14="http://schemas.microsoft.com/office/word/2010/wordprocessingDrawing" xmlns:wp="http://schemas.openxmlformats.org/drawingml/2006/wordprocessingDrawing" xmlns:w10="urn:schemas-microsoft-com:office:word" xmlns:w="http://schemas.openxmlformats.org/wordprocessingml/2006/main" xmlns:w14="http://schemas.microsoft.com/office/word/2010/wordml" xmlns:w15="http://schemas.microsoft.com/office/word/2012/wordml" xmlns:wpg="http://schemas.microsoft.com/office/word/2010/wordprocessingGroup" xmlns:wpi="http://schemas.microsoft.com/office/word/2010/wordprocessingInk" xmlns:wne="http://schemas.microsoft.com/office/word/2006/wordml" xmlns:wps="http://schemas.microsoft.com/office/word/2010/wordprocessingShape" mc:Ignorable="w14 w15 wp14">
   <w:abstractNum w:abstractNumId="0" w15:restartNumberingAfterBreak="0">
     <w:nsid w:val="296E0DD2"/>
     <w:multiLevelType w:val="multilevel"/>
@@ -3290,23 +3375,23 @@
       </w:pPr>
     </w:lvl>
   </w:abstractNum>
-  <w:num w:numId="1" w16cid:durableId="625812163">
+  <w:num w:numId="1">
     <w:abstractNumId w:val="0"/>
   </w:num>
-  <w:num w:numId="2" w16cid:durableId="176312199">
+  <w:num w:numId="2">
     <w:abstractNumId w:val="3"/>
   </w:num>
-  <w:num w:numId="3" w16cid:durableId="258805392">
+  <w:num w:numId="3">
     <w:abstractNumId w:val="1"/>
   </w:num>
-  <w:num w:numId="4" w16cid:durableId="1748723978">
+  <w:num w:numId="4">
     <w:abstractNumId w:val="2"/>
   </w:num>
 </w:numbering>
 </file>
 
 <file path=word/styles.xml><?xml version="1.0" encoding="utf-8"?>
-<w:styles xmlns:mc="http://schemas.openxmlformats.org/markup-compatibility/2006" xmlns:r="http://schemas.openxmlformats.org/officeDocument/2006/relationships" xmlns:w="http://schemas.openxmlformats.org/wordprocessingml/2006/main" xmlns:w14="http://schemas.microsoft.com/office/word/2010/wordml" xmlns:w15="http://schemas.microsoft.com/office/word/2012/wordml" xmlns:w16cex="http://schemas.microsoft.com/office/word/2018/wordml/cex" xmlns:w16cid="http://schemas.microsoft.com/office/word/2016/wordml/cid" xmlns:w16="http://schemas.microsoft.com/office/word/2018/wordml" xmlns:w16sdtdh="http://schemas.microsoft.com/office/word/2020/wordml/sdtdatahash" xmlns:w16se="http://schemas.microsoft.com/office/word/2015/wordml/symex" mc:Ignorable="w14 w15 w16se w16cid w16 w16cex w16sdtdh">
+<w:styles xmlns:mc="http://schemas.openxmlformats.org/markup-compatibility/2006" xmlns:r="http://schemas.openxmlformats.org/officeDocument/2006/relationships" xmlns:w="http://schemas.openxmlformats.org/wordprocessingml/2006/main" xmlns:w14="http://schemas.microsoft.com/office/word/2010/wordml" xmlns:w15="http://schemas.microsoft.com/office/word/2012/wordml" mc:Ignorable="w14 w15">
   <w:docDefaults>
     <w:rPrDefault>
       <w:rPr>
@@ -3322,7 +3407,7 @@
       </w:pPr>
     </w:pPrDefault>
   </w:docDefaults>
-  <w:latentStyles w:defLockedState="0" w:defUIPriority="99" w:defSemiHidden="0" w:defUnhideWhenUsed="0" w:defQFormat="0" w:count="376">
+  <w:latentStyles w:defLockedState="0" w:defUIPriority="99" w:defSemiHidden="0" w:defUnhideWhenUsed="0" w:defQFormat="0" w:count="371">
     <w:lsdException w:name="Normal" w:uiPriority="0" w:qFormat="1"/>
     <w:lsdException w:name="heading 1" w:uiPriority="9" w:qFormat="1"/>
     <w:lsdException w:name="heading 2" w:semiHidden="1" w:uiPriority="9" w:unhideWhenUsed="1" w:qFormat="1"/>
@@ -3694,11 +3779,6 @@
     <w:lsdException w:name="List Table 5 Dark Accent 6" w:uiPriority="50"/>
     <w:lsdException w:name="List Table 6 Colorful Accent 6" w:uiPriority="51"/>
     <w:lsdException w:name="List Table 7 Colorful Accent 6" w:uiPriority="52"/>
-    <w:lsdException w:name="Mention" w:semiHidden="1" w:unhideWhenUsed="1"/>
-    <w:lsdException w:name="Smart Hyperlink" w:semiHidden="1" w:unhideWhenUsed="1"/>
-    <w:lsdException w:name="Hashtag" w:semiHidden="1" w:unhideWhenUsed="1"/>
-    <w:lsdException w:name="Unresolved Mention" w:semiHidden="1" w:unhideWhenUsed="1"/>
-    <w:lsdException w:name="Smart Link" w:semiHidden="1" w:unhideWhenUsed="1"/>
   </w:latentStyles>
   <w:style w:type="paragraph" w:default="1" w:styleId="Normal">
     <w:name w:val="Normal"/>
@@ -3873,7 +3953,7 @@
       </w:tblBorders>
     </w:tblPr>
   </w:style>
-  <w:style w:type="table" w:styleId="Tablaconcuadrcula1Claro-nfasis2">
+  <w:style w:type="table" w:styleId="Tabladecuadrcula1Claro-nfasis2">
     <w:name w:val="Grid Table 1 Light Accent 2"/>
     <w:basedOn w:val="Tablanormal"/>
     <w:uiPriority w:val="46"/>
@@ -3930,7 +4010,7 @@
       </w:rPr>
     </w:tblStylePr>
   </w:style>
-  <w:style w:type="table" w:styleId="Tablaconcuadrcula1clara-nfasis5">
+  <w:style w:type="table" w:styleId="Tabladecuadrcula1clara-nfasis5">
     <w:name w:val="Grid Table 1 Light Accent 5"/>
     <w:basedOn w:val="Tablanormal"/>
     <w:uiPriority w:val="46"/>
@@ -3987,7 +4067,7 @@
       </w:rPr>
     </w:tblStylePr>
   </w:style>
-  <w:style w:type="table" w:styleId="Tablaconcuadrcula3-nfasis1">
+  <w:style w:type="table" w:styleId="Tabladecuadrcula3-nfasis1">
     <w:name w:val="Grid Table 3 Accent 1"/>
     <w:basedOn w:val="Tablanormal"/>
     <w:uiPriority w:val="48"/>
@@ -4123,7 +4203,7 @@
       </w:tcPr>
     </w:tblStylePr>
   </w:style>
-  <w:style w:type="table" w:styleId="Tablaconcuadrcula5oscura-nfasis6">
+  <w:style w:type="table" w:styleId="Tabladecuadrcula5oscura-nfasis6">
     <w:name w:val="Grid Table 5 Dark Accent 6"/>
     <w:basedOn w:val="Tablanormal"/>
     <w:uiPriority w:val="50"/>
@@ -4240,7 +4320,7 @@
       <w:u w:val="single"/>
     </w:rPr>
   </w:style>
-  <w:style w:type="character" w:styleId="Mencinsinresolver">
+  <w:style w:type="character" w:customStyle="1" w:styleId="UnresolvedMention">
     <w:name w:val="Unresolved Mention"/>
     <w:basedOn w:val="Fuentedeprrafopredeter"/>
     <w:uiPriority w:val="99"/>
@@ -4251,6 +4331,264 @@
       <w:color w:val="605E5C"/>
       <w:shd w:val="clear" w:color="auto" w:fill="E1DFDD"/>
     </w:rPr>
+  </w:style>
+  <w:style w:type="character" w:styleId="Hipervnculovisitado">
+    <w:name w:val="FollowedHyperlink"/>
+    <w:basedOn w:val="Fuentedeprrafopredeter"/>
+    <w:uiPriority w:val="99"/>
+    <w:semiHidden/>
+    <w:unhideWhenUsed/>
+    <w:rsid w:val="00671D62"/>
+    <w:rPr>
+      <w:color w:val="954F72" w:themeColor="followedHyperlink"/>
+      <w:u w:val="single"/>
+    </w:rPr>
+  </w:style>
+  <w:style w:type="table" w:styleId="Tabladelista7concolores-nfasis5">
+    <w:name w:val="List Table 7 Colorful Accent 5"/>
+    <w:basedOn w:val="Tablanormal"/>
+    <w:uiPriority w:val="52"/>
+    <w:rsid w:val="00671D62"/>
+    <w:pPr>
+      <w:spacing w:after="0" w:line="240" w:lineRule="auto"/>
+    </w:pPr>
+    <w:rPr>
+      <w:color w:val="2F5496" w:themeColor="accent5" w:themeShade="BF"/>
+    </w:rPr>
+    <w:tblPr>
+      <w:tblStyleRowBandSize w:val="1"/>
+      <w:tblStyleColBandSize w:val="1"/>
+    </w:tblPr>
+    <w:tblStylePr w:type="firstRow">
+      <w:rPr>
+        <w:rFonts w:asciiTheme="majorHAnsi" w:eastAsiaTheme="majorEastAsia" w:hAnsiTheme="majorHAnsi" w:cstheme="majorBidi"/>
+        <w:i/>
+        <w:iCs/>
+        <w:sz w:val="26"/>
+      </w:rPr>
+      <w:tblPr/>
+      <w:tcPr>
+        <w:tcBorders>
+          <w:bottom w:val="single" w:sz="4" w:space="0" w:color="4472C4" w:themeColor="accent5"/>
+        </w:tcBorders>
+        <w:shd w:val="clear" w:color="auto" w:fill="FFFFFF" w:themeFill="background1"/>
+      </w:tcPr>
+    </w:tblStylePr>
+    <w:tblStylePr w:type="lastRow">
+      <w:rPr>
+        <w:rFonts w:asciiTheme="majorHAnsi" w:eastAsiaTheme="majorEastAsia" w:hAnsiTheme="majorHAnsi" w:cstheme="majorBidi"/>
+        <w:i/>
+        <w:iCs/>
+        <w:sz w:val="26"/>
+      </w:rPr>
+      <w:tblPr/>
+      <w:tcPr>
+        <w:tcBorders>
+          <w:top w:val="single" w:sz="4" w:space="0" w:color="4472C4" w:themeColor="accent5"/>
+        </w:tcBorders>
+        <w:shd w:val="clear" w:color="auto" w:fill="FFFFFF" w:themeFill="background1"/>
+      </w:tcPr>
+    </w:tblStylePr>
+    <w:tblStylePr w:type="firstCol">
+      <w:pPr>
+        <w:jc w:val="right"/>
+      </w:pPr>
+      <w:rPr>
+        <w:rFonts w:asciiTheme="majorHAnsi" w:eastAsiaTheme="majorEastAsia" w:hAnsiTheme="majorHAnsi" w:cstheme="majorBidi"/>
+        <w:i/>
+        <w:iCs/>
+        <w:sz w:val="26"/>
+      </w:rPr>
+      <w:tblPr/>
+      <w:tcPr>
+        <w:tcBorders>
+          <w:right w:val="single" w:sz="4" w:space="0" w:color="4472C4" w:themeColor="accent5"/>
+        </w:tcBorders>
+        <w:shd w:val="clear" w:color="auto" w:fill="FFFFFF" w:themeFill="background1"/>
+      </w:tcPr>
+    </w:tblStylePr>
+    <w:tblStylePr w:type="lastCol">
+      <w:rPr>
+        <w:rFonts w:asciiTheme="majorHAnsi" w:eastAsiaTheme="majorEastAsia" w:hAnsiTheme="majorHAnsi" w:cstheme="majorBidi"/>
+        <w:i/>
+        <w:iCs/>
+        <w:sz w:val="26"/>
+      </w:rPr>
+      <w:tblPr/>
+      <w:tcPr>
+        <w:tcBorders>
+          <w:left w:val="single" w:sz="4" w:space="0" w:color="4472C4" w:themeColor="accent5"/>
+        </w:tcBorders>
+        <w:shd w:val="clear" w:color="auto" w:fill="FFFFFF" w:themeFill="background1"/>
+      </w:tcPr>
+    </w:tblStylePr>
+    <w:tblStylePr w:type="band1Vert">
+      <w:tblPr/>
+      <w:tcPr>
+        <w:shd w:val="clear" w:color="auto" w:fill="D9E2F3" w:themeFill="accent5" w:themeFillTint="33"/>
+      </w:tcPr>
+    </w:tblStylePr>
+    <w:tblStylePr w:type="band1Horz">
+      <w:tblPr/>
+      <w:tcPr>
+        <w:shd w:val="clear" w:color="auto" w:fill="D9E2F3" w:themeFill="accent5" w:themeFillTint="33"/>
+      </w:tcPr>
+    </w:tblStylePr>
+    <w:tblStylePr w:type="neCell">
+      <w:tblPr/>
+      <w:tcPr>
+        <w:tcBorders>
+          <w:left w:val="nil"/>
+        </w:tcBorders>
+      </w:tcPr>
+    </w:tblStylePr>
+    <w:tblStylePr w:type="nwCell">
+      <w:tblPr/>
+      <w:tcPr>
+        <w:tcBorders>
+          <w:right w:val="nil"/>
+        </w:tcBorders>
+      </w:tcPr>
+    </w:tblStylePr>
+    <w:tblStylePr w:type="seCell">
+      <w:tblPr/>
+      <w:tcPr>
+        <w:tcBorders>
+          <w:left w:val="nil"/>
+        </w:tcBorders>
+      </w:tcPr>
+    </w:tblStylePr>
+    <w:tblStylePr w:type="swCell">
+      <w:tblPr/>
+      <w:tcPr>
+        <w:tcBorders>
+          <w:right w:val="nil"/>
+        </w:tcBorders>
+      </w:tcPr>
+    </w:tblStylePr>
+  </w:style>
+  <w:style w:type="table" w:styleId="Tabladelista7concolores-nfasis1">
+    <w:name w:val="List Table 7 Colorful Accent 1"/>
+    <w:basedOn w:val="Tablanormal"/>
+    <w:uiPriority w:val="52"/>
+    <w:rsid w:val="00671D62"/>
+    <w:pPr>
+      <w:spacing w:after="0" w:line="240" w:lineRule="auto"/>
+    </w:pPr>
+    <w:rPr>
+      <w:color w:val="2E74B5" w:themeColor="accent1" w:themeShade="BF"/>
+    </w:rPr>
+    <w:tblPr>
+      <w:tblStyleRowBandSize w:val="1"/>
+      <w:tblStyleColBandSize w:val="1"/>
+    </w:tblPr>
+    <w:tblStylePr w:type="firstRow">
+      <w:rPr>
+        <w:rFonts w:asciiTheme="majorHAnsi" w:eastAsiaTheme="majorEastAsia" w:hAnsiTheme="majorHAnsi" w:cstheme="majorBidi"/>
+        <w:i/>
+        <w:iCs/>
+        <w:sz w:val="26"/>
+      </w:rPr>
+      <w:tblPr/>
+      <w:tcPr>
+        <w:tcBorders>
+          <w:bottom w:val="single" w:sz="4" w:space="0" w:color="5B9BD5" w:themeColor="accent1"/>
+        </w:tcBorders>
+        <w:shd w:val="clear" w:color="auto" w:fill="FFFFFF" w:themeFill="background1"/>
+      </w:tcPr>
+    </w:tblStylePr>
+    <w:tblStylePr w:type="lastRow">
+      <w:rPr>
+        <w:rFonts w:asciiTheme="majorHAnsi" w:eastAsiaTheme="majorEastAsia" w:hAnsiTheme="majorHAnsi" w:cstheme="majorBidi"/>
+        <w:i/>
+        <w:iCs/>
+        <w:sz w:val="26"/>
+      </w:rPr>
+      <w:tblPr/>
+      <w:tcPr>
+        <w:tcBorders>
+          <w:top w:val="single" w:sz="4" w:space="0" w:color="5B9BD5" w:themeColor="accent1"/>
+        </w:tcBorders>
+        <w:shd w:val="clear" w:color="auto" w:fill="FFFFFF" w:themeFill="background1"/>
+      </w:tcPr>
+    </w:tblStylePr>
+    <w:tblStylePr w:type="firstCol">
+      <w:pPr>
+        <w:jc w:val="right"/>
+      </w:pPr>
+      <w:rPr>
+        <w:rFonts w:asciiTheme="majorHAnsi" w:eastAsiaTheme="majorEastAsia" w:hAnsiTheme="majorHAnsi" w:cstheme="majorBidi"/>
+        <w:i/>
+        <w:iCs/>
+        <w:sz w:val="26"/>
+      </w:rPr>
+      <w:tblPr/>
+      <w:tcPr>
+        <w:tcBorders>
+          <w:right w:val="single" w:sz="4" w:space="0" w:color="5B9BD5" w:themeColor="accent1"/>
+        </w:tcBorders>
+        <w:shd w:val="clear" w:color="auto" w:fill="FFFFFF" w:themeFill="background1"/>
+      </w:tcPr>
+    </w:tblStylePr>
+    <w:tblStylePr w:type="lastCol">
+      <w:rPr>
+        <w:rFonts w:asciiTheme="majorHAnsi" w:eastAsiaTheme="majorEastAsia" w:hAnsiTheme="majorHAnsi" w:cstheme="majorBidi"/>
+        <w:i/>
+        <w:iCs/>
+        <w:sz w:val="26"/>
+      </w:rPr>
+      <w:tblPr/>
+      <w:tcPr>
+        <w:tcBorders>
+          <w:left w:val="single" w:sz="4" w:space="0" w:color="5B9BD5" w:themeColor="accent1"/>
+        </w:tcBorders>
+        <w:shd w:val="clear" w:color="auto" w:fill="FFFFFF" w:themeFill="background1"/>
+      </w:tcPr>
+    </w:tblStylePr>
+    <w:tblStylePr w:type="band1Vert">
+      <w:tblPr/>
+      <w:tcPr>
+        <w:shd w:val="clear" w:color="auto" w:fill="DEEAF6" w:themeFill="accent1" w:themeFillTint="33"/>
+      </w:tcPr>
+    </w:tblStylePr>
+    <w:tblStylePr w:type="band1Horz">
+      <w:tblPr/>
+      <w:tcPr>
+        <w:shd w:val="clear" w:color="auto" w:fill="DEEAF6" w:themeFill="accent1" w:themeFillTint="33"/>
+      </w:tcPr>
+    </w:tblStylePr>
+    <w:tblStylePr w:type="neCell">
+      <w:tblPr/>
+      <w:tcPr>
+        <w:tcBorders>
+          <w:left w:val="nil"/>
+        </w:tcBorders>
+      </w:tcPr>
+    </w:tblStylePr>
+    <w:tblStylePr w:type="nwCell">
+      <w:tblPr/>
+      <w:tcPr>
+        <w:tcBorders>
+          <w:right w:val="nil"/>
+        </w:tcBorders>
+      </w:tcPr>
+    </w:tblStylePr>
+    <w:tblStylePr w:type="seCell">
+      <w:tblPr/>
+      <w:tcPr>
+        <w:tcBorders>
+          <w:left w:val="nil"/>
+        </w:tcBorders>
+      </w:tcPr>
+    </w:tblStylePr>
+    <w:tblStylePr w:type="swCell">
+      <w:tblPr/>
+      <w:tcPr>
+        <w:tcBorders>
+          <w:right w:val="nil"/>
+        </w:tcBorders>
+      </w:tcPr>
+    </w:tblStylePr>
   </w:style>
 </w:styles>
 </file>
@@ -4521,7 +4859,7 @@
 </file>
 
 <file path=customXml/itemProps1.xml><?xml version="1.0" encoding="utf-8"?>
-<ds:datastoreItem xmlns:ds="http://schemas.openxmlformats.org/officeDocument/2006/customXml" ds:itemID="{9D93EEB4-D3DA-4762-86A5-11E180B2E2A0}">
+<ds:datastoreItem xmlns:ds="http://schemas.openxmlformats.org/officeDocument/2006/customXml" ds:itemID="{FBA24D3A-C6C8-4F42-A161-4E63D45419EB}">
   <ds:schemaRefs>
     <ds:schemaRef ds:uri="http://schemas.openxmlformats.org/officeDocument/2006/bibliography"/>
   </ds:schemaRefs>

</xml_diff>